<commit_message>
day 4 done. intro to express.js
</commit_message>
<xml_diff>
--- a/Document.docx
+++ b/Document.docx
@@ -2314,7 +2314,7 @@
           <w:szCs w:val="32"/>
         </w:rPr>
         <w:lastRenderedPageBreak/>
-        <w:t>DAY 3</w:t>
+        <w:t>DAY 4</w:t>
       </w:r>
     </w:p>
     <w:p>
@@ -2335,7 +2335,382 @@
           <w:sz w:val="32"/>
           <w:szCs w:val="32"/>
         </w:rPr>
-        <w:t>Event Emitters</w:t>
+        <w:t>Create express server</w:t>
+      </w:r>
+    </w:p>
+    <w:p>
+      <w:pPr>
+        <w:pStyle w:val="ListParagraph"/>
+        <w:numPr>
+          <w:ilvl w:val="0"/>
+          <w:numId w:val="7"/>
+        </w:numPr>
+        <w:spacing w:before="240"/>
+        <w:rPr>
+          <w:sz w:val="32"/>
+          <w:szCs w:val="32"/>
+        </w:rPr>
+      </w:pPr>
+      <w:r>
+        <w:rPr>
+          <w:sz w:val="32"/>
+          <w:szCs w:val="32"/>
+        </w:rPr>
+        <w:t>Set get route</w:t>
+      </w:r>
+    </w:p>
+    <w:p>
+      <w:pPr>
+        <w:pStyle w:val="ListParagraph"/>
+        <w:numPr>
+          <w:ilvl w:val="0"/>
+          <w:numId w:val="7"/>
+        </w:numPr>
+        <w:spacing w:before="240"/>
+        <w:rPr>
+          <w:b/>
+          <w:sz w:val="32"/>
+          <w:szCs w:val="32"/>
+        </w:rPr>
+      </w:pPr>
+      <w:r>
+        <w:rPr>
+          <w:b/>
+          <w:sz w:val="32"/>
+          <w:szCs w:val="32"/>
+        </w:rPr>
+        <w:t>TIP</w:t>
+      </w:r>
+      <w:r>
+        <w:rPr>
+          <w:b/>
+          <w:sz w:val="32"/>
+          <w:szCs w:val="32"/>
+        </w:rPr>
+        <w:t xml:space="preserve">: </w:t>
+      </w:r>
+      <w:r>
+        <w:rPr>
+          <w:sz w:val="32"/>
+          <w:szCs w:val="32"/>
+        </w:rPr>
+        <w:t>Always make routes in a way that starting from / route and at the end /* route for default. It is because express treats the routing in a waterfall manner. It means that if it does not find a match in the first route, it comes to the second and then so on.</w:t>
+      </w:r>
+    </w:p>
+    <w:p>
+      <w:pPr>
+        <w:pStyle w:val="ListParagraph"/>
+        <w:numPr>
+          <w:ilvl w:val="0"/>
+          <w:numId w:val="7"/>
+        </w:numPr>
+        <w:spacing w:before="240"/>
+        <w:rPr>
+          <w:sz w:val="32"/>
+          <w:szCs w:val="32"/>
+        </w:rPr>
+      </w:pPr>
+      <w:r>
+        <w:rPr>
+          <w:sz w:val="32"/>
+          <w:szCs w:val="32"/>
+        </w:rPr>
+        <w:t>Send response</w:t>
+      </w:r>
+    </w:p>
+    <w:p>
+      <w:pPr>
+        <w:pStyle w:val="ListParagraph"/>
+        <w:numPr>
+          <w:ilvl w:val="0"/>
+          <w:numId w:val="7"/>
+        </w:numPr>
+        <w:spacing w:before="240"/>
+        <w:rPr>
+          <w:sz w:val="32"/>
+          <w:szCs w:val="32"/>
+        </w:rPr>
+      </w:pPr>
+      <w:proofErr w:type="spellStart"/>
+      <w:r>
+        <w:rPr>
+          <w:sz w:val="32"/>
+          <w:szCs w:val="32"/>
+        </w:rPr>
+        <w:t>Res.sendFile</w:t>
+      </w:r>
+      <w:proofErr w:type="spellEnd"/>
+      <w:r>
+        <w:rPr>
+          <w:sz w:val="32"/>
+          <w:szCs w:val="32"/>
+        </w:rPr>
+        <w:t>(path,{root:__</w:t>
+      </w:r>
+      <w:proofErr w:type="spellStart"/>
+      <w:r>
+        <w:rPr>
+          <w:sz w:val="32"/>
+          <w:szCs w:val="32"/>
+        </w:rPr>
+        <w:t>dirname</w:t>
+      </w:r>
+      <w:proofErr w:type="spellEnd"/>
+      <w:r>
+        <w:rPr>
+          <w:sz w:val="32"/>
+          <w:szCs w:val="32"/>
+        </w:rPr>
+        <w:t>})</w:t>
+      </w:r>
+    </w:p>
+    <w:p>
+      <w:pPr>
+        <w:pStyle w:val="ListParagraph"/>
+        <w:numPr>
+          <w:ilvl w:val="0"/>
+          <w:numId w:val="7"/>
+        </w:numPr>
+        <w:spacing w:before="240"/>
+        <w:rPr>
+          <w:b/>
+          <w:sz w:val="32"/>
+          <w:szCs w:val="32"/>
+        </w:rPr>
+      </w:pPr>
+      <w:r>
+        <w:rPr>
+          <w:b/>
+          <w:sz w:val="32"/>
+          <w:szCs w:val="32"/>
+        </w:rPr>
+        <w:t>REGEX</w:t>
+      </w:r>
+      <w:r>
+        <w:rPr>
+          <w:b/>
+          <w:sz w:val="32"/>
+          <w:szCs w:val="32"/>
+        </w:rPr>
+        <w:br/>
+      </w:r>
+      <w:proofErr w:type="spellStart"/>
+      <w:proofErr w:type="gramStart"/>
+      <w:r>
+        <w:rPr>
+          <w:b/>
+          <w:sz w:val="32"/>
+          <w:szCs w:val="32"/>
+        </w:rPr>
+        <w:t>app.get</w:t>
+      </w:r>
+      <w:proofErr w:type="spellEnd"/>
+      <w:r>
+        <w:rPr>
+          <w:b/>
+          <w:sz w:val="32"/>
+          <w:szCs w:val="32"/>
+        </w:rPr>
+        <w:t>(</w:t>
+      </w:r>
+      <w:proofErr w:type="gramEnd"/>
+      <w:r>
+        <w:rPr>
+          <w:b/>
+          <w:sz w:val="32"/>
+          <w:szCs w:val="32"/>
+        </w:rPr>
+        <w:t>"^/$|index(.html)?"</w:t>
+      </w:r>
+      <w:r>
+        <w:rPr>
+          <w:b/>
+          <w:sz w:val="32"/>
+          <w:szCs w:val="32"/>
+        </w:rPr>
+        <w:t>)</w:t>
+      </w:r>
+      <w:r>
+        <w:rPr>
+          <w:b/>
+          <w:sz w:val="32"/>
+          <w:szCs w:val="32"/>
+        </w:rPr>
+        <w:br/>
+      </w:r>
+      <w:r>
+        <w:rPr>
+          <w:sz w:val="32"/>
+          <w:szCs w:val="32"/>
+        </w:rPr>
+        <w:t>=&gt;</w:t>
+      </w:r>
+      <w:r>
+        <w:rPr>
+          <w:b/>
+          <w:sz w:val="32"/>
+          <w:szCs w:val="32"/>
+        </w:rPr>
+        <w:t xml:space="preserve"> </w:t>
+      </w:r>
+      <w:r>
+        <w:rPr>
+          <w:sz w:val="32"/>
+          <w:szCs w:val="32"/>
+        </w:rPr>
+        <w:t>In JavaScript regex, ^ asserts the start of a string, and $ asserts the end. Together, ^$ ensures that the entire string matches the specified pattern, requiring an exact match without any additional characters before or after. This is useful for strict pattern matching in the entire string.</w:t>
+      </w:r>
+      <w:r>
+        <w:rPr>
+          <w:sz w:val="32"/>
+          <w:szCs w:val="32"/>
+        </w:rPr>
+        <w:br/>
+      </w:r>
+      <w:r>
+        <w:rPr>
+          <w:b/>
+          <w:sz w:val="32"/>
+          <w:szCs w:val="32"/>
+        </w:rPr>
+        <w:br/>
+      </w:r>
+      <w:r>
+        <w:rPr>
+          <w:sz w:val="32"/>
+          <w:szCs w:val="32"/>
+        </w:rPr>
+        <w:t xml:space="preserve"> =&gt;</w:t>
+      </w:r>
+      <w:r>
+        <w:rPr>
+          <w:sz w:val="32"/>
+          <w:szCs w:val="32"/>
+        </w:rPr>
+        <w:t xml:space="preserve">To make something optional, just wrap it with brackets () and put </w:t>
+      </w:r>
+      <w:proofErr w:type="gramStart"/>
+      <w:r>
+        <w:rPr>
+          <w:sz w:val="32"/>
+          <w:szCs w:val="32"/>
+        </w:rPr>
+        <w:t>a ?</w:t>
+      </w:r>
+      <w:proofErr w:type="gramEnd"/>
+      <w:r>
+        <w:rPr>
+          <w:sz w:val="32"/>
+          <w:szCs w:val="32"/>
+        </w:rPr>
+        <w:t xml:space="preserve"> </w:t>
+      </w:r>
+      <w:proofErr w:type="gramStart"/>
+      <w:r>
+        <w:rPr>
+          <w:sz w:val="32"/>
+          <w:szCs w:val="32"/>
+        </w:rPr>
+        <w:t>mark</w:t>
+      </w:r>
+      <w:proofErr w:type="gramEnd"/>
+      <w:r>
+        <w:rPr>
+          <w:sz w:val="32"/>
+          <w:szCs w:val="32"/>
+        </w:rPr>
+        <w:t xml:space="preserve"> at the end. </w:t>
+      </w:r>
+      <w:proofErr w:type="spellStart"/>
+      <w:r>
+        <w:rPr>
+          <w:sz w:val="32"/>
+          <w:szCs w:val="32"/>
+        </w:rPr>
+        <w:t>E.g</w:t>
+      </w:r>
+      <w:proofErr w:type="spellEnd"/>
+      <w:r>
+        <w:rPr>
+          <w:sz w:val="32"/>
+          <w:szCs w:val="32"/>
+        </w:rPr>
+        <w:t>:</w:t>
+      </w:r>
+      <w:r>
+        <w:rPr>
+          <w:sz w:val="32"/>
+          <w:szCs w:val="32"/>
+        </w:rPr>
+        <w:br/>
+      </w:r>
+      <w:proofErr w:type="spellStart"/>
+      <w:proofErr w:type="gramStart"/>
+      <w:r>
+        <w:rPr>
+          <w:b/>
+          <w:sz w:val="32"/>
+          <w:szCs w:val="32"/>
+        </w:rPr>
+        <w:t>app.get</w:t>
+      </w:r>
+      <w:proofErr w:type="spellEnd"/>
+      <w:r>
+        <w:rPr>
+          <w:b/>
+          <w:sz w:val="32"/>
+          <w:szCs w:val="32"/>
+        </w:rPr>
+        <w:t>(</w:t>
+      </w:r>
+      <w:proofErr w:type="gramEnd"/>
+      <w:r>
+        <w:rPr>
+          <w:b/>
+          <w:sz w:val="32"/>
+          <w:szCs w:val="32"/>
+        </w:rPr>
+        <w:t xml:space="preserve">‘index(.html)?’) . </w:t>
+      </w:r>
+      <w:r>
+        <w:rPr>
+          <w:sz w:val="32"/>
+          <w:szCs w:val="32"/>
+        </w:rPr>
+        <w:t>It will send same result for “index” and “index.html”</w:t>
+      </w:r>
+    </w:p>
+    <w:p>
+      <w:pPr>
+        <w:pStyle w:val="ListParagraph"/>
+        <w:numPr>
+          <w:ilvl w:val="0"/>
+          <w:numId w:val="7"/>
+        </w:numPr>
+        <w:spacing w:before="240"/>
+        <w:rPr>
+          <w:b/>
+          <w:sz w:val="32"/>
+          <w:szCs w:val="32"/>
+        </w:rPr>
+      </w:pPr>
+      <w:proofErr w:type="spellStart"/>
+      <w:r>
+        <w:rPr>
+          <w:b/>
+          <w:sz w:val="32"/>
+          <w:szCs w:val="32"/>
+        </w:rPr>
+        <w:t>res.redirect</w:t>
+      </w:r>
+      <w:proofErr w:type="spellEnd"/>
+      <w:r>
+        <w:rPr>
+          <w:b/>
+          <w:sz w:val="32"/>
+          <w:szCs w:val="32"/>
+        </w:rPr>
+        <w:t>()</w:t>
       </w:r>
     </w:p>
     <w:p>
@@ -2348,6 +2723,59 @@
           <w:szCs w:val="32"/>
         </w:rPr>
       </w:pPr>
+      <w:r>
+        <w:rPr>
+          <w:sz w:val="32"/>
+          <w:szCs w:val="32"/>
+        </w:rPr>
+        <w:t>The status code by default send by express in this case is 302 that is for a temporary redirection of route. If we want to make a permanent redirection of any route then we must specify its status code that is 301</w:t>
+      </w:r>
+    </w:p>
+    <w:p>
+      <w:pPr>
+        <w:pStyle w:val="ListParagraph"/>
+        <w:numPr>
+          <w:ilvl w:val="0"/>
+          <w:numId w:val="7"/>
+        </w:numPr>
+        <w:spacing w:before="240"/>
+        <w:rPr>
+          <w:b/>
+          <w:sz w:val="32"/>
+          <w:szCs w:val="32"/>
+        </w:rPr>
+      </w:pPr>
+      <w:r>
+        <w:rPr>
+          <w:b/>
+          <w:sz w:val="32"/>
+          <w:szCs w:val="32"/>
+        </w:rPr>
+        <w:t>Route handlers</w:t>
+      </w:r>
+      <w:r>
+        <w:rPr>
+          <w:b/>
+          <w:sz w:val="32"/>
+          <w:szCs w:val="32"/>
+        </w:rPr>
+        <w:t>:</w:t>
+      </w:r>
+      <w:r>
+        <w:rPr>
+          <w:b/>
+          <w:sz w:val="32"/>
+          <w:szCs w:val="32"/>
+        </w:rPr>
+        <w:br/>
+      </w:r>
+      <w:r>
+        <w:rPr>
+          <w:sz w:val="32"/>
+          <w:szCs w:val="32"/>
+        </w:rPr>
+        <w:t>(req,res,next)</w:t>
+      </w:r>
       <w:bookmarkStart w:id="0" w:name="_GoBack"/>
       <w:bookmarkEnd w:id="0"/>
     </w:p>
@@ -2479,7 +2907,7 @@
   <w:abstractNum w:abstractNumId="1" w15:restartNumberingAfterBreak="0">
     <w:nsid w:val="0EC30413"/>
     <w:multiLevelType w:val="hybridMultilevel"/>
-    <w:tmpl w:val="03D09CFE"/>
+    <w:tmpl w:val="2736B87E"/>
     <w:lvl w:ilvl="0" w:tplc="04090001">
       <w:start w:val="1"/>
       <w:numFmt w:val="bullet"/>
@@ -3880,7 +4308,7 @@
 </file>
 
 <file path=customXml/itemProps1.xml><?xml version="1.0" encoding="utf-8"?>
-<ds:datastoreItem xmlns:ds="http://schemas.openxmlformats.org/officeDocument/2006/customXml" ds:itemID="{CE902D19-2952-4059-97FF-D05477BEA5DF}">
+<ds:datastoreItem xmlns:ds="http://schemas.openxmlformats.org/officeDocument/2006/customXml" ds:itemID="{3000EA1C-22D5-4AD2-ABC8-D5AC35F538A2}">
   <ds:schemaRefs>
     <ds:schemaRef ds:uri="http://schemas.openxmlformats.org/officeDocument/2006/bibliography"/>
   </ds:schemaRefs>

</xml_diff>

<commit_message>
day 5- middlewares, logger, cors
</commit_message>
<xml_diff>
--- a/Document.docx
+++ b/Document.docx
@@ -2427,6 +2427,7 @@
         </w:numPr>
         <w:spacing w:before="240"/>
         <w:rPr>
+          <w:b/>
           <w:sz w:val="32"/>
           <w:szCs w:val="32"/>
         </w:rPr>
@@ -2434,6 +2435,7 @@
       <w:proofErr w:type="spellStart"/>
       <w:r>
         <w:rPr>
+          <w:b/>
           <w:sz w:val="32"/>
           <w:szCs w:val="32"/>
         </w:rPr>
@@ -2442,6 +2444,7 @@
       <w:proofErr w:type="spellEnd"/>
       <w:r>
         <w:rPr>
+          <w:b/>
           <w:sz w:val="32"/>
           <w:szCs w:val="32"/>
         </w:rPr>
@@ -2450,6 +2453,7 @@
       <w:proofErr w:type="spellStart"/>
       <w:r>
         <w:rPr>
+          <w:b/>
           <w:sz w:val="32"/>
           <w:szCs w:val="32"/>
         </w:rPr>
@@ -2458,10 +2462,95 @@
       <w:proofErr w:type="spellEnd"/>
       <w:r>
         <w:rPr>
+          <w:b/>
           <w:sz w:val="32"/>
           <w:szCs w:val="32"/>
         </w:rPr>
         <w:t>})</w:t>
+      </w:r>
+    </w:p>
+    <w:p>
+      <w:pPr>
+        <w:pStyle w:val="ListParagraph"/>
+        <w:spacing w:before="240"/>
+        <w:ind w:left="1530"/>
+        <w:rPr>
+          <w:b/>
+          <w:sz w:val="32"/>
+          <w:szCs w:val="32"/>
+        </w:rPr>
+      </w:pPr>
+      <w:r>
+        <w:rPr>
+          <w:b/>
+          <w:sz w:val="32"/>
+          <w:szCs w:val="32"/>
+        </w:rPr>
+        <w:t>OR</w:t>
+      </w:r>
+      <w:r>
+        <w:rPr>
+          <w:b/>
+          <w:sz w:val="32"/>
+          <w:szCs w:val="32"/>
+        </w:rPr>
+        <w:br/>
+      </w:r>
+      <w:proofErr w:type="spellStart"/>
+      <w:proofErr w:type="gramStart"/>
+      <w:r>
+        <w:rPr>
+          <w:b/>
+          <w:sz w:val="32"/>
+          <w:szCs w:val="32"/>
+        </w:rPr>
+        <w:t>res.sendFile</w:t>
+      </w:r>
+      <w:proofErr w:type="spellEnd"/>
+      <w:r>
+        <w:rPr>
+          <w:b/>
+          <w:sz w:val="32"/>
+          <w:szCs w:val="32"/>
+        </w:rPr>
+        <w:t>(</w:t>
+      </w:r>
+      <w:proofErr w:type="spellStart"/>
+      <w:proofErr w:type="gramEnd"/>
+      <w:r>
+        <w:rPr>
+          <w:b/>
+          <w:sz w:val="32"/>
+          <w:szCs w:val="32"/>
+        </w:rPr>
+        <w:t>path.join</w:t>
+      </w:r>
+      <w:proofErr w:type="spellEnd"/>
+      <w:r>
+        <w:rPr>
+          <w:b/>
+          <w:sz w:val="32"/>
+          <w:szCs w:val="32"/>
+        </w:rPr>
+        <w:t>(__</w:t>
+      </w:r>
+      <w:proofErr w:type="spellStart"/>
+      <w:r>
+        <w:rPr>
+          <w:b/>
+          <w:sz w:val="32"/>
+          <w:szCs w:val="32"/>
+        </w:rPr>
+        <w:t>dirname</w:t>
+      </w:r>
+      <w:proofErr w:type="spellEnd"/>
+      <w:r>
+        <w:rPr>
+          <w:b/>
+          <w:sz w:val="32"/>
+          <w:szCs w:val="32"/>
+        </w:rPr>
+        <w:t>, "files", "new-page.html"));</w:t>
       </w:r>
     </w:p>
     <w:p>
@@ -2677,7 +2766,21 @@
           <w:sz w:val="32"/>
           <w:szCs w:val="32"/>
         </w:rPr>
-        <w:t>It will send same result for “index” and “index.html”</w:t>
+        <w:t>It will send same res</w:t>
+      </w:r>
+      <w:r>
+        <w:rPr>
+          <w:sz w:val="32"/>
+          <w:szCs w:val="32"/>
+        </w:rPr>
+        <w:t>ponse</w:t>
+      </w:r>
+      <w:r>
+        <w:rPr>
+          <w:sz w:val="32"/>
+          <w:szCs w:val="32"/>
+        </w:rPr>
+        <w:t xml:space="preserve"> for “index” and “index.html”</w:t>
       </w:r>
     </w:p>
     <w:p>
@@ -2751,6 +2854,7 @@
           <w:sz w:val="32"/>
           <w:szCs w:val="32"/>
         </w:rPr>
+        <w:lastRenderedPageBreak/>
         <w:t>Route handlers</w:t>
       </w:r>
       <w:r>
@@ -2775,9 +2879,696 @@
           <w:szCs w:val="32"/>
         </w:rPr>
         <w:t>(req,res,next)</w:t>
+      </w:r>
+    </w:p>
+    <w:p>
+      <w:pPr>
+        <w:pStyle w:val="ListParagraph"/>
+        <w:spacing w:before="240"/>
+        <w:ind w:left="1530"/>
+        <w:rPr>
+          <w:b/>
+          <w:sz w:val="32"/>
+          <w:szCs w:val="32"/>
+        </w:rPr>
+      </w:pPr>
+    </w:p>
+    <w:p>
+      <w:pPr>
+        <w:pStyle w:val="ListParagraph"/>
+        <w:spacing w:before="240"/>
+        <w:ind w:left="1530"/>
+        <w:rPr>
+          <w:b/>
+          <w:sz w:val="32"/>
+          <w:szCs w:val="32"/>
+        </w:rPr>
+      </w:pPr>
+    </w:p>
+    <w:p>
+      <w:pPr>
+        <w:pStyle w:val="ListParagraph"/>
+        <w:spacing w:before="240"/>
+        <w:ind w:left="1530"/>
+        <w:rPr>
+          <w:b/>
+          <w:sz w:val="32"/>
+          <w:szCs w:val="32"/>
+        </w:rPr>
+      </w:pPr>
+    </w:p>
+    <w:p>
+      <w:pPr>
+        <w:pStyle w:val="ListParagraph"/>
+        <w:spacing w:before="240"/>
+        <w:ind w:left="1530"/>
+        <w:rPr>
+          <w:b/>
+          <w:sz w:val="32"/>
+          <w:szCs w:val="32"/>
+        </w:rPr>
+      </w:pPr>
+    </w:p>
+    <w:p>
+      <w:pPr>
+        <w:pStyle w:val="ListParagraph"/>
+        <w:spacing w:before="240"/>
+        <w:ind w:left="1530"/>
+        <w:rPr>
+          <w:b/>
+          <w:sz w:val="32"/>
+          <w:szCs w:val="32"/>
+        </w:rPr>
+      </w:pPr>
+    </w:p>
+    <w:p>
+      <w:pPr>
+        <w:pStyle w:val="ListParagraph"/>
+        <w:spacing w:before="240"/>
+        <w:ind w:left="1530"/>
+        <w:rPr>
+          <w:b/>
+          <w:sz w:val="32"/>
+          <w:szCs w:val="32"/>
+        </w:rPr>
+      </w:pPr>
+    </w:p>
+    <w:p>
+      <w:pPr>
+        <w:pStyle w:val="ListParagraph"/>
+        <w:spacing w:before="240"/>
+        <w:ind w:left="1530"/>
+        <w:rPr>
+          <w:b/>
+          <w:sz w:val="32"/>
+          <w:szCs w:val="32"/>
+        </w:rPr>
+      </w:pPr>
+    </w:p>
+    <w:p>
+      <w:pPr>
+        <w:pStyle w:val="ListParagraph"/>
+        <w:spacing w:before="240"/>
+        <w:ind w:left="1530"/>
+        <w:rPr>
+          <w:b/>
+          <w:sz w:val="32"/>
+          <w:szCs w:val="32"/>
+        </w:rPr>
+      </w:pPr>
+    </w:p>
+    <w:p>
+      <w:pPr>
+        <w:pStyle w:val="ListParagraph"/>
+        <w:spacing w:before="240"/>
+        <w:ind w:left="1530"/>
+        <w:rPr>
+          <w:b/>
+          <w:sz w:val="32"/>
+          <w:szCs w:val="32"/>
+        </w:rPr>
+      </w:pPr>
+    </w:p>
+    <w:p>
+      <w:pPr>
+        <w:rPr>
+          <w:b/>
+          <w:sz w:val="32"/>
+          <w:szCs w:val="32"/>
+        </w:rPr>
+      </w:pPr>
+      <w:r>
+        <w:rPr>
+          <w:b/>
+          <w:sz w:val="32"/>
+          <w:szCs w:val="32"/>
+        </w:rPr>
+        <w:br w:type="page"/>
+      </w:r>
+    </w:p>
+    <w:p>
+      <w:pPr>
+        <w:spacing w:before="240"/>
+        <w:jc w:val="center"/>
+        <w:rPr>
+          <w:b/>
+          <w:sz w:val="32"/>
+          <w:szCs w:val="32"/>
+        </w:rPr>
+      </w:pPr>
+      <w:r>
+        <w:rPr>
+          <w:b/>
+          <w:sz w:val="32"/>
+          <w:szCs w:val="32"/>
+        </w:rPr>
+        <w:lastRenderedPageBreak/>
+        <w:t>DAY 5</w:t>
+      </w:r>
+      <w:r>
+        <w:rPr>
+          <w:b/>
+          <w:sz w:val="32"/>
+          <w:szCs w:val="32"/>
+        </w:rPr>
+        <w:t xml:space="preserve"> </w:t>
+      </w:r>
+      <w:proofErr w:type="spellStart"/>
+      <w:r>
+        <w:rPr>
+          <w:b/>
+          <w:sz w:val="32"/>
+          <w:szCs w:val="32"/>
+        </w:rPr>
+        <w:t>Middleware</w:t>
+      </w:r>
+      <w:r>
+        <w:rPr>
+          <w:b/>
+          <w:sz w:val="32"/>
+          <w:szCs w:val="32"/>
+        </w:rPr>
+        <w:t>s</w:t>
+      </w:r>
+      <w:proofErr w:type="spellEnd"/>
+    </w:p>
+    <w:p>
+      <w:pPr>
+        <w:spacing w:before="240"/>
+        <w:rPr>
+          <w:b/>
+          <w:sz w:val="32"/>
+          <w:szCs w:val="32"/>
+        </w:rPr>
+      </w:pPr>
+      <w:r>
+        <w:rPr>
+          <w:b/>
+          <w:sz w:val="32"/>
+          <w:szCs w:val="32"/>
+        </w:rPr>
+        <w:t>Three types:</w:t>
+      </w:r>
+    </w:p>
+    <w:p>
+      <w:pPr>
+        <w:pStyle w:val="ListParagraph"/>
+        <w:numPr>
+          <w:ilvl w:val="0"/>
+          <w:numId w:val="7"/>
+        </w:numPr>
+        <w:spacing w:before="240"/>
+        <w:rPr>
+          <w:sz w:val="32"/>
+          <w:szCs w:val="32"/>
+        </w:rPr>
+      </w:pPr>
+      <w:r>
+        <w:rPr>
+          <w:sz w:val="32"/>
+          <w:szCs w:val="32"/>
+        </w:rPr>
+        <w:t xml:space="preserve">Built-in </w:t>
+      </w:r>
+    </w:p>
+    <w:p>
+      <w:pPr>
+        <w:pStyle w:val="ListParagraph"/>
+        <w:numPr>
+          <w:ilvl w:val="0"/>
+          <w:numId w:val="7"/>
+        </w:numPr>
+        <w:spacing w:before="240"/>
+        <w:rPr>
+          <w:sz w:val="32"/>
+          <w:szCs w:val="32"/>
+        </w:rPr>
+      </w:pPr>
+      <w:r>
+        <w:rPr>
+          <w:sz w:val="32"/>
+          <w:szCs w:val="32"/>
+        </w:rPr>
+        <w:t>Custom built middle wares</w:t>
+      </w:r>
+    </w:p>
+    <w:p>
+      <w:pPr>
+        <w:pStyle w:val="ListParagraph"/>
+        <w:numPr>
+          <w:ilvl w:val="0"/>
+          <w:numId w:val="7"/>
+        </w:numPr>
+        <w:spacing w:before="240"/>
+        <w:rPr>
+          <w:sz w:val="32"/>
+          <w:szCs w:val="32"/>
+        </w:rPr>
+      </w:pPr>
+      <w:r>
+        <w:rPr>
+          <w:sz w:val="32"/>
+          <w:szCs w:val="32"/>
+        </w:rPr>
+        <w:t>Third party middle wares</w:t>
+      </w:r>
+    </w:p>
+    <w:p>
+      <w:pPr>
+        <w:spacing w:before="240"/>
+        <w:rPr>
+          <w:b/>
+          <w:sz w:val="32"/>
+          <w:szCs w:val="32"/>
+        </w:rPr>
+      </w:pPr>
+      <w:r>
+        <w:rPr>
+          <w:b/>
+          <w:sz w:val="32"/>
+          <w:szCs w:val="32"/>
+        </w:rPr>
+        <w:t xml:space="preserve">Commonly used </w:t>
+      </w:r>
+      <w:r>
+        <w:rPr>
+          <w:b/>
+          <w:sz w:val="32"/>
+          <w:szCs w:val="32"/>
+        </w:rPr>
+        <w:t xml:space="preserve">Built-in </w:t>
+      </w:r>
+      <w:r>
+        <w:rPr>
+          <w:b/>
+          <w:sz w:val="32"/>
+          <w:szCs w:val="32"/>
+        </w:rPr>
+        <w:t>middleware:</w:t>
+      </w:r>
+    </w:p>
+    <w:p>
+      <w:pPr>
+        <w:pStyle w:val="ListParagraph"/>
+        <w:numPr>
+          <w:ilvl w:val="0"/>
+          <w:numId w:val="8"/>
+        </w:numPr>
+        <w:spacing w:before="240"/>
+        <w:rPr>
+          <w:b/>
+          <w:sz w:val="32"/>
+          <w:szCs w:val="32"/>
+        </w:rPr>
+      </w:pPr>
+      <w:proofErr w:type="spellStart"/>
+      <w:r>
+        <w:rPr>
+          <w:b/>
+          <w:sz w:val="32"/>
+          <w:szCs w:val="32"/>
+        </w:rPr>
+        <w:t>app.use</w:t>
+      </w:r>
+      <w:proofErr w:type="spellEnd"/>
+      <w:r>
+        <w:rPr>
+          <w:b/>
+          <w:sz w:val="32"/>
+          <w:szCs w:val="32"/>
+        </w:rPr>
+        <w:t>(</w:t>
+      </w:r>
+      <w:proofErr w:type="spellStart"/>
+      <w:r>
+        <w:rPr>
+          <w:b/>
+          <w:sz w:val="32"/>
+          <w:szCs w:val="32"/>
+        </w:rPr>
+        <w:t>express.urlencoded</w:t>
+      </w:r>
+      <w:proofErr w:type="spellEnd"/>
+      <w:r>
+        <w:rPr>
+          <w:b/>
+          <w:sz w:val="32"/>
+          <w:szCs w:val="32"/>
+        </w:rPr>
+        <w:t>({</w:t>
+      </w:r>
+      <w:proofErr w:type="spellStart"/>
+      <w:r>
+        <w:rPr>
+          <w:b/>
+          <w:sz w:val="32"/>
+          <w:szCs w:val="32"/>
+        </w:rPr>
+        <w:t>extended:false</w:t>
+      </w:r>
+      <w:proofErr w:type="spellEnd"/>
+      <w:r>
+        <w:rPr>
+          <w:b/>
+          <w:sz w:val="32"/>
+          <w:szCs w:val="32"/>
+        </w:rPr>
+        <w:t>}))</w:t>
+      </w:r>
+    </w:p>
+    <w:p>
+      <w:pPr>
+        <w:pStyle w:val="ListParagraph"/>
+        <w:spacing w:before="240"/>
+        <w:rPr>
+          <w:sz w:val="32"/>
+          <w:szCs w:val="32"/>
+        </w:rPr>
+      </w:pPr>
+      <w:proofErr w:type="gramStart"/>
+      <w:r>
+        <w:rPr>
+          <w:sz w:val="32"/>
+          <w:szCs w:val="32"/>
+        </w:rPr>
+        <w:t>is</w:t>
+      </w:r>
+      <w:proofErr w:type="gramEnd"/>
+      <w:r>
+        <w:rPr>
+          <w:sz w:val="32"/>
+          <w:szCs w:val="32"/>
+        </w:rPr>
+        <w:t xml:space="preserve"> used to accept </w:t>
+      </w:r>
+      <w:proofErr w:type="spellStart"/>
+      <w:r>
+        <w:rPr>
+          <w:sz w:val="32"/>
+          <w:szCs w:val="32"/>
+        </w:rPr>
+        <w:t>url</w:t>
+      </w:r>
+      <w:proofErr w:type="spellEnd"/>
+      <w:r>
+        <w:rPr>
+          <w:sz w:val="32"/>
+          <w:szCs w:val="32"/>
+        </w:rPr>
+        <w:t xml:space="preserve"> encoded data such as from html forms.</w:t>
+      </w:r>
+    </w:p>
+    <w:p>
+      <w:pPr>
+        <w:pStyle w:val="ListParagraph"/>
+        <w:numPr>
+          <w:ilvl w:val="0"/>
+          <w:numId w:val="8"/>
+        </w:numPr>
+        <w:spacing w:before="240"/>
+        <w:rPr>
+          <w:b/>
+          <w:sz w:val="32"/>
+          <w:szCs w:val="32"/>
+        </w:rPr>
+      </w:pPr>
+      <w:proofErr w:type="spellStart"/>
+      <w:r>
+        <w:rPr>
+          <w:b/>
+          <w:sz w:val="32"/>
+          <w:szCs w:val="32"/>
+        </w:rPr>
+        <w:t>app.use</w:t>
+      </w:r>
+      <w:proofErr w:type="spellEnd"/>
+      <w:r>
+        <w:rPr>
+          <w:b/>
+          <w:sz w:val="32"/>
+          <w:szCs w:val="32"/>
+        </w:rPr>
+        <w:t>(</w:t>
+      </w:r>
+      <w:proofErr w:type="spellStart"/>
+      <w:r>
+        <w:rPr>
+          <w:b/>
+          <w:sz w:val="32"/>
+          <w:szCs w:val="32"/>
+        </w:rPr>
+        <w:t>exp</w:t>
+      </w:r>
+      <w:r>
+        <w:rPr>
+          <w:b/>
+          <w:sz w:val="32"/>
+          <w:szCs w:val="32"/>
+        </w:rPr>
+        <w:t>ress.json</w:t>
+      </w:r>
+      <w:proofErr w:type="spellEnd"/>
+      <w:r>
+        <w:rPr>
+          <w:b/>
+          <w:sz w:val="32"/>
+          <w:szCs w:val="32"/>
+        </w:rPr>
+        <w:t>()</w:t>
+      </w:r>
+      <w:r>
+        <w:rPr>
+          <w:b/>
+          <w:sz w:val="32"/>
+          <w:szCs w:val="32"/>
+        </w:rPr>
+        <w:t>)</w:t>
+      </w:r>
+    </w:p>
+    <w:p>
+      <w:pPr>
+        <w:pStyle w:val="ListParagraph"/>
+        <w:spacing w:before="240"/>
+        <w:rPr>
+          <w:sz w:val="32"/>
+          <w:szCs w:val="32"/>
+        </w:rPr>
+      </w:pPr>
+      <w:proofErr w:type="gramStart"/>
+      <w:r>
+        <w:rPr>
+          <w:sz w:val="32"/>
+          <w:szCs w:val="32"/>
+        </w:rPr>
+        <w:t>is</w:t>
+      </w:r>
+      <w:proofErr w:type="gramEnd"/>
+      <w:r>
+        <w:rPr>
+          <w:sz w:val="32"/>
+          <w:szCs w:val="32"/>
+        </w:rPr>
+        <w:t xml:space="preserve"> used to </w:t>
+      </w:r>
+      <w:r>
+        <w:rPr>
+          <w:sz w:val="32"/>
+          <w:szCs w:val="32"/>
+        </w:rPr>
+        <w:t>accept</w:t>
+      </w:r>
+      <w:r>
+        <w:rPr>
+          <w:sz w:val="32"/>
+          <w:szCs w:val="32"/>
+        </w:rPr>
+        <w:t xml:space="preserve"> data </w:t>
+      </w:r>
+      <w:r>
+        <w:rPr>
+          <w:sz w:val="32"/>
+          <w:szCs w:val="32"/>
+        </w:rPr>
+        <w:t xml:space="preserve">in the form of </w:t>
+      </w:r>
+      <w:proofErr w:type="spellStart"/>
+      <w:r>
+        <w:rPr>
+          <w:sz w:val="32"/>
+          <w:szCs w:val="32"/>
+        </w:rPr>
+        <w:t>json</w:t>
+      </w:r>
+      <w:proofErr w:type="spellEnd"/>
+      <w:r>
+        <w:rPr>
+          <w:sz w:val="32"/>
+          <w:szCs w:val="32"/>
+        </w:rPr>
+        <w:t xml:space="preserve"> object</w:t>
+      </w:r>
+      <w:r>
+        <w:rPr>
+          <w:sz w:val="32"/>
+          <w:szCs w:val="32"/>
+        </w:rPr>
+        <w:t>.</w:t>
+      </w:r>
+    </w:p>
+    <w:p>
+      <w:pPr>
+        <w:pStyle w:val="ListParagraph"/>
+        <w:numPr>
+          <w:ilvl w:val="0"/>
+          <w:numId w:val="8"/>
+        </w:numPr>
+        <w:spacing w:before="240"/>
+        <w:rPr>
+          <w:b/>
+          <w:sz w:val="32"/>
+          <w:szCs w:val="32"/>
+        </w:rPr>
+      </w:pPr>
+      <w:proofErr w:type="spellStart"/>
+      <w:r>
+        <w:rPr>
+          <w:b/>
+          <w:sz w:val="32"/>
+          <w:szCs w:val="32"/>
+        </w:rPr>
+        <w:t>app.use</w:t>
+      </w:r>
+      <w:proofErr w:type="spellEnd"/>
+      <w:r>
+        <w:rPr>
+          <w:b/>
+          <w:sz w:val="32"/>
+          <w:szCs w:val="32"/>
+        </w:rPr>
+        <w:t>(</w:t>
+      </w:r>
+      <w:proofErr w:type="spellStart"/>
+      <w:r>
+        <w:rPr>
+          <w:b/>
+          <w:sz w:val="32"/>
+          <w:szCs w:val="32"/>
+        </w:rPr>
+        <w:t>express.</w:t>
+      </w:r>
+      <w:r>
+        <w:rPr>
+          <w:b/>
+          <w:sz w:val="32"/>
+          <w:szCs w:val="32"/>
+        </w:rPr>
+        <w:t>static</w:t>
+      </w:r>
+      <w:proofErr w:type="spellEnd"/>
+      <w:r>
+        <w:rPr>
+          <w:b/>
+          <w:sz w:val="32"/>
+          <w:szCs w:val="32"/>
+        </w:rPr>
+        <w:t>(</w:t>
+      </w:r>
+      <w:proofErr w:type="spellStart"/>
+      <w:r>
+        <w:rPr>
+          <w:b/>
+          <w:sz w:val="32"/>
+          <w:szCs w:val="32"/>
+        </w:rPr>
+        <w:t>path.join</w:t>
+      </w:r>
+      <w:proofErr w:type="spellEnd"/>
+      <w:r>
+        <w:rPr>
+          <w:b/>
+          <w:sz w:val="32"/>
+          <w:szCs w:val="32"/>
+        </w:rPr>
+        <w:t>(__</w:t>
+      </w:r>
+      <w:proofErr w:type="spellStart"/>
+      <w:r>
+        <w:rPr>
+          <w:b/>
+          <w:sz w:val="32"/>
+          <w:szCs w:val="32"/>
+        </w:rPr>
+        <w:t>dirname</w:t>
+      </w:r>
+      <w:proofErr w:type="spellEnd"/>
+      <w:r>
+        <w:rPr>
+          <w:b/>
+          <w:sz w:val="32"/>
+          <w:szCs w:val="32"/>
+        </w:rPr>
+        <w:t>,’’./files”</w:t>
+      </w:r>
+      <w:r>
+        <w:rPr>
+          <w:b/>
+          <w:sz w:val="32"/>
+          <w:szCs w:val="32"/>
+        </w:rPr>
+        <w:t>))</w:t>
+      </w:r>
+    </w:p>
+    <w:p>
+      <w:pPr>
+        <w:pStyle w:val="ListParagraph"/>
+        <w:spacing w:before="240"/>
+        <w:rPr>
+          <w:sz w:val="32"/>
+          <w:szCs w:val="32"/>
+        </w:rPr>
+      </w:pPr>
+      <w:r>
+        <w:rPr>
+          <w:sz w:val="32"/>
+          <w:szCs w:val="32"/>
+        </w:rPr>
+        <w:t xml:space="preserve">is used to </w:t>
+      </w:r>
+      <w:r>
+        <w:rPr>
+          <w:sz w:val="32"/>
+          <w:szCs w:val="32"/>
+        </w:rPr>
+        <w:t>serve static files from the specified directory</w:t>
       </w:r>
       <w:bookmarkStart w:id="0" w:name="_GoBack"/>
       <w:bookmarkEnd w:id="0"/>
+      <w:r>
+        <w:rPr>
+          <w:sz w:val="32"/>
+          <w:szCs w:val="32"/>
+        </w:rPr>
+        <w:t>.</w:t>
+      </w:r>
+    </w:p>
+    <w:p>
+      <w:pPr>
+        <w:spacing w:before="240"/>
+        <w:rPr>
+          <w:sz w:val="32"/>
+          <w:szCs w:val="32"/>
+        </w:rPr>
+      </w:pPr>
+    </w:p>
+    <w:p>
+      <w:pPr>
+        <w:spacing w:before="240"/>
+        <w:rPr>
+          <w:b/>
+          <w:sz w:val="32"/>
+          <w:szCs w:val="32"/>
+        </w:rPr>
+      </w:pPr>
     </w:p>
     <w:sectPr>
       <w:pgSz w:w="12240" w:h="15840"/>
@@ -2907,7 +3698,7 @@
   <w:abstractNum w:abstractNumId="1" w15:restartNumberingAfterBreak="0">
     <w:nsid w:val="0EC30413"/>
     <w:multiLevelType w:val="hybridMultilevel"/>
-    <w:tmpl w:val="2736B87E"/>
+    <w:tmpl w:val="88A6B66C"/>
     <w:lvl w:ilvl="0" w:tplc="04090001">
       <w:start w:val="1"/>
       <w:numFmt w:val="bullet"/>
@@ -3131,6 +3922,119 @@
     </w:lvl>
   </w:abstractNum>
   <w:abstractNum w:abstractNumId="3" w15:restartNumberingAfterBreak="0">
+    <w:nsid w:val="34C2401E"/>
+    <w:multiLevelType w:val="hybridMultilevel"/>
+    <w:tmpl w:val="EA5A2CFC"/>
+    <w:lvl w:ilvl="0" w:tplc="04090001">
+      <w:start w:val="1"/>
+      <w:numFmt w:val="bullet"/>
+      <w:lvlText w:val=""/>
+      <w:lvlJc w:val="left"/>
+      <w:pPr>
+        <w:ind w:left="720" w:hanging="360"/>
+      </w:pPr>
+      <w:rPr>
+        <w:rFonts w:ascii="Symbol" w:hAnsi="Symbol" w:hint="default"/>
+      </w:rPr>
+    </w:lvl>
+    <w:lvl w:ilvl="1" w:tplc="04090003" w:tentative="1">
+      <w:start w:val="1"/>
+      <w:numFmt w:val="bullet"/>
+      <w:lvlText w:val="o"/>
+      <w:lvlJc w:val="left"/>
+      <w:pPr>
+        <w:ind w:left="1440" w:hanging="360"/>
+      </w:pPr>
+      <w:rPr>
+        <w:rFonts w:ascii="Courier New" w:hAnsi="Courier New" w:cs="Courier New" w:hint="default"/>
+      </w:rPr>
+    </w:lvl>
+    <w:lvl w:ilvl="2" w:tplc="04090005" w:tentative="1">
+      <w:start w:val="1"/>
+      <w:numFmt w:val="bullet"/>
+      <w:lvlText w:val=""/>
+      <w:lvlJc w:val="left"/>
+      <w:pPr>
+        <w:ind w:left="2160" w:hanging="360"/>
+      </w:pPr>
+      <w:rPr>
+        <w:rFonts w:ascii="Wingdings" w:hAnsi="Wingdings" w:hint="default"/>
+      </w:rPr>
+    </w:lvl>
+    <w:lvl w:ilvl="3" w:tplc="04090001" w:tentative="1">
+      <w:start w:val="1"/>
+      <w:numFmt w:val="bullet"/>
+      <w:lvlText w:val=""/>
+      <w:lvlJc w:val="left"/>
+      <w:pPr>
+        <w:ind w:left="2880" w:hanging="360"/>
+      </w:pPr>
+      <w:rPr>
+        <w:rFonts w:ascii="Symbol" w:hAnsi="Symbol" w:hint="default"/>
+      </w:rPr>
+    </w:lvl>
+    <w:lvl w:ilvl="4" w:tplc="04090003" w:tentative="1">
+      <w:start w:val="1"/>
+      <w:numFmt w:val="bullet"/>
+      <w:lvlText w:val="o"/>
+      <w:lvlJc w:val="left"/>
+      <w:pPr>
+        <w:ind w:left="3600" w:hanging="360"/>
+      </w:pPr>
+      <w:rPr>
+        <w:rFonts w:ascii="Courier New" w:hAnsi="Courier New" w:cs="Courier New" w:hint="default"/>
+      </w:rPr>
+    </w:lvl>
+    <w:lvl w:ilvl="5" w:tplc="04090005" w:tentative="1">
+      <w:start w:val="1"/>
+      <w:numFmt w:val="bullet"/>
+      <w:lvlText w:val=""/>
+      <w:lvlJc w:val="left"/>
+      <w:pPr>
+        <w:ind w:left="4320" w:hanging="360"/>
+      </w:pPr>
+      <w:rPr>
+        <w:rFonts w:ascii="Wingdings" w:hAnsi="Wingdings" w:hint="default"/>
+      </w:rPr>
+    </w:lvl>
+    <w:lvl w:ilvl="6" w:tplc="04090001" w:tentative="1">
+      <w:start w:val="1"/>
+      <w:numFmt w:val="bullet"/>
+      <w:lvlText w:val=""/>
+      <w:lvlJc w:val="left"/>
+      <w:pPr>
+        <w:ind w:left="5040" w:hanging="360"/>
+      </w:pPr>
+      <w:rPr>
+        <w:rFonts w:ascii="Symbol" w:hAnsi="Symbol" w:hint="default"/>
+      </w:rPr>
+    </w:lvl>
+    <w:lvl w:ilvl="7" w:tplc="04090003" w:tentative="1">
+      <w:start w:val="1"/>
+      <w:numFmt w:val="bullet"/>
+      <w:lvlText w:val="o"/>
+      <w:lvlJc w:val="left"/>
+      <w:pPr>
+        <w:ind w:left="5760" w:hanging="360"/>
+      </w:pPr>
+      <w:rPr>
+        <w:rFonts w:ascii="Courier New" w:hAnsi="Courier New" w:cs="Courier New" w:hint="default"/>
+      </w:rPr>
+    </w:lvl>
+    <w:lvl w:ilvl="8" w:tplc="04090005" w:tentative="1">
+      <w:start w:val="1"/>
+      <w:numFmt w:val="bullet"/>
+      <w:lvlText w:val=""/>
+      <w:lvlJc w:val="left"/>
+      <w:pPr>
+        <w:ind w:left="6480" w:hanging="360"/>
+      </w:pPr>
+      <w:rPr>
+        <w:rFonts w:ascii="Wingdings" w:hAnsi="Wingdings" w:hint="default"/>
+      </w:rPr>
+    </w:lvl>
+  </w:abstractNum>
+  <w:abstractNum w:abstractNumId="4" w15:restartNumberingAfterBreak="0">
     <w:nsid w:val="44FD65A2"/>
     <w:multiLevelType w:val="hybridMultilevel"/>
     <w:tmpl w:val="680C1858"/>
@@ -3243,7 +4147,7 @@
       </w:rPr>
     </w:lvl>
   </w:abstractNum>
-  <w:abstractNum w:abstractNumId="4" w15:restartNumberingAfterBreak="0">
+  <w:abstractNum w:abstractNumId="5" w15:restartNumberingAfterBreak="0">
     <w:nsid w:val="518D516D"/>
     <w:multiLevelType w:val="hybridMultilevel"/>
     <w:tmpl w:val="32320904"/>
@@ -3356,7 +4260,7 @@
       </w:rPr>
     </w:lvl>
   </w:abstractNum>
-  <w:abstractNum w:abstractNumId="5" w15:restartNumberingAfterBreak="0">
+  <w:abstractNum w:abstractNumId="6" w15:restartNumberingAfterBreak="0">
     <w:nsid w:val="6E6E4414"/>
     <w:multiLevelType w:val="hybridMultilevel"/>
     <w:tmpl w:val="1AB4BE40"/>
@@ -3469,7 +4373,7 @@
       </w:rPr>
     </w:lvl>
   </w:abstractNum>
-  <w:abstractNum w:abstractNumId="6" w15:restartNumberingAfterBreak="0">
+  <w:abstractNum w:abstractNumId="7" w15:restartNumberingAfterBreak="0">
     <w:nsid w:val="7F7E4965"/>
     <w:multiLevelType w:val="hybridMultilevel"/>
     <w:tmpl w:val="DF06A9E0"/>
@@ -3583,25 +4487,28 @@
     </w:lvl>
   </w:abstractNum>
   <w:num w:numId="1">
-    <w:abstractNumId w:val="3"/>
+    <w:abstractNumId w:val="4"/>
   </w:num>
   <w:num w:numId="2">
     <w:abstractNumId w:val="2"/>
   </w:num>
   <w:num w:numId="3">
-    <w:abstractNumId w:val="4"/>
+    <w:abstractNumId w:val="5"/>
   </w:num>
   <w:num w:numId="4">
     <w:abstractNumId w:val="0"/>
   </w:num>
   <w:num w:numId="5">
-    <w:abstractNumId w:val="5"/>
+    <w:abstractNumId w:val="6"/>
   </w:num>
   <w:num w:numId="6">
-    <w:abstractNumId w:val="6"/>
+    <w:abstractNumId w:val="7"/>
   </w:num>
   <w:num w:numId="7">
     <w:abstractNumId w:val="1"/>
+  </w:num>
+  <w:num w:numId="8">
+    <w:abstractNumId w:val="3"/>
   </w:num>
 </w:numbering>
 </file>
@@ -4308,7 +5215,7 @@
 </file>
 
 <file path=customXml/itemProps1.xml><?xml version="1.0" encoding="utf-8"?>
-<ds:datastoreItem xmlns:ds="http://schemas.openxmlformats.org/officeDocument/2006/customXml" ds:itemID="{3000EA1C-22D5-4AD2-ABC8-D5AC35F538A2}">
+<ds:datastoreItem xmlns:ds="http://schemas.openxmlformats.org/officeDocument/2006/customXml" ds:itemID="{D6EDCCA6-31F7-4C8D-9CBE-378E9FCF0917}">
   <ds:schemaRefs>
     <ds:schemaRef ds:uri="http://schemas.openxmlformats.org/officeDocument/2006/bibliography"/>
   </ds:schemaRefs>

</xml_diff>

<commit_message>
middleware, error handling complete
</commit_message>
<xml_diff>
--- a/Document.docx
+++ b/Document.docx
@@ -3317,15 +3317,7 @@
           <w:sz w:val="32"/>
           <w:szCs w:val="32"/>
         </w:rPr>
-        <w:t>exp</w:t>
-      </w:r>
-      <w:r>
-        <w:rPr>
-          <w:b/>
-          <w:sz w:val="32"/>
-          <w:szCs w:val="32"/>
-        </w:rPr>
-        <w:t>ress.json</w:t>
+        <w:t>express.json</w:t>
       </w:r>
       <w:proofErr w:type="spellEnd"/>
       <w:r>
@@ -3334,15 +3326,7 @@
           <w:sz w:val="32"/>
           <w:szCs w:val="32"/>
         </w:rPr>
-        <w:t>()</w:t>
-      </w:r>
-      <w:r>
-        <w:rPr>
-          <w:b/>
-          <w:sz w:val="32"/>
-          <w:szCs w:val="32"/>
-        </w:rPr>
-        <w:t>)</w:t>
+        <w:t>())</w:t>
       </w:r>
     </w:p>
     <w:p>
@@ -3368,28 +3352,7 @@
           <w:sz w:val="32"/>
           <w:szCs w:val="32"/>
         </w:rPr>
-        <w:t xml:space="preserve"> used to </w:t>
-      </w:r>
-      <w:r>
-        <w:rPr>
-          <w:sz w:val="32"/>
-          <w:szCs w:val="32"/>
-        </w:rPr>
-        <w:t>accept</w:t>
-      </w:r>
-      <w:r>
-        <w:rPr>
-          <w:sz w:val="32"/>
-          <w:szCs w:val="32"/>
-        </w:rPr>
-        <w:t xml:space="preserve"> data </w:t>
-      </w:r>
-      <w:r>
-        <w:rPr>
-          <w:sz w:val="32"/>
-          <w:szCs w:val="32"/>
-        </w:rPr>
-        <w:t xml:space="preserve">in the form of </w:t>
+        <w:t xml:space="preserve"> used to accept data in the form of </w:t>
       </w:r>
       <w:proofErr w:type="spellStart"/>
       <w:r>
@@ -3405,14 +3368,7 @@
           <w:sz w:val="32"/>
           <w:szCs w:val="32"/>
         </w:rPr>
-        <w:t xml:space="preserve"> object</w:t>
-      </w:r>
-      <w:r>
-        <w:rPr>
-          <w:sz w:val="32"/>
-          <w:szCs w:val="32"/>
-        </w:rPr>
-        <w:t>.</w:t>
+        <w:t xml:space="preserve"> object.</w:t>
       </w:r>
     </w:p>
     <w:p>
@@ -3454,15 +3410,7 @@
           <w:sz w:val="32"/>
           <w:szCs w:val="32"/>
         </w:rPr>
-        <w:t>express.</w:t>
-      </w:r>
-      <w:r>
-        <w:rPr>
-          <w:b/>
-          <w:sz w:val="32"/>
-          <w:szCs w:val="32"/>
-        </w:rPr>
-        <w:t>static</w:t>
+        <w:t>express.static</w:t>
       </w:r>
       <w:proofErr w:type="spellEnd"/>
       <w:r>
@@ -3507,15 +3455,7 @@
           <w:sz w:val="32"/>
           <w:szCs w:val="32"/>
         </w:rPr>
-        <w:t>,’’./files”</w:t>
-      </w:r>
-      <w:r>
-        <w:rPr>
-          <w:b/>
-          <w:sz w:val="32"/>
-          <w:szCs w:val="32"/>
-        </w:rPr>
-        <w:t>))</w:t>
+        <w:t>,’’./files”))</w:t>
       </w:r>
     </w:p>
     <w:p>
@@ -3527,19 +3467,2481 @@
           <w:szCs w:val="32"/>
         </w:rPr>
       </w:pPr>
-      <w:r>
-        <w:rPr>
-          <w:sz w:val="32"/>
-          <w:szCs w:val="32"/>
-        </w:rPr>
-        <w:t xml:space="preserve">is used to </w:t>
-      </w:r>
-      <w:r>
-        <w:rPr>
-          <w:sz w:val="32"/>
-          <w:szCs w:val="32"/>
-        </w:rPr>
-        <w:t>serve static files from the specified directory</w:t>
+      <w:proofErr w:type="gramStart"/>
+      <w:r>
+        <w:rPr>
+          <w:sz w:val="32"/>
+          <w:szCs w:val="32"/>
+        </w:rPr>
+        <w:t>is</w:t>
+      </w:r>
+      <w:proofErr w:type="gramEnd"/>
+      <w:r>
+        <w:rPr>
+          <w:sz w:val="32"/>
+          <w:szCs w:val="32"/>
+        </w:rPr>
+        <w:t xml:space="preserve"> used to serve static files from the specified directory.</w:t>
+      </w:r>
+    </w:p>
+    <w:p>
+      <w:pPr>
+        <w:spacing w:before="240"/>
+        <w:rPr>
+          <w:b/>
+          <w:sz w:val="32"/>
+          <w:szCs w:val="32"/>
+        </w:rPr>
+      </w:pPr>
+      <w:r>
+        <w:rPr>
+          <w:b/>
+          <w:sz w:val="32"/>
+          <w:szCs w:val="32"/>
+        </w:rPr>
+        <w:t>CORS:</w:t>
+      </w:r>
+    </w:p>
+    <w:p>
+      <w:pPr>
+        <w:pStyle w:val="ListParagraph"/>
+        <w:numPr>
+          <w:ilvl w:val="0"/>
+          <w:numId w:val="8"/>
+        </w:numPr>
+        <w:spacing w:before="240"/>
+        <w:rPr>
+          <w:sz w:val="32"/>
+          <w:szCs w:val="32"/>
+        </w:rPr>
+      </w:pPr>
+      <w:r>
+        <w:rPr>
+          <w:sz w:val="32"/>
+          <w:szCs w:val="32"/>
+        </w:rPr>
+        <w:t>used for cross origin resource sharing</w:t>
+      </w:r>
+    </w:p>
+    <w:p>
+      <w:pPr>
+        <w:pStyle w:val="ListParagraph"/>
+        <w:numPr>
+          <w:ilvl w:val="0"/>
+          <w:numId w:val="8"/>
+        </w:numPr>
+        <w:spacing w:before="240"/>
+        <w:rPr>
+          <w:sz w:val="32"/>
+          <w:szCs w:val="32"/>
+        </w:rPr>
+      </w:pPr>
+      <w:r>
+        <w:rPr>
+          <w:sz w:val="32"/>
+          <w:szCs w:val="32"/>
+        </w:rPr>
+        <w:t xml:space="preserve">We can limit the number of origins that can access our APIs using </w:t>
+      </w:r>
+      <w:proofErr w:type="spellStart"/>
+      <w:r>
+        <w:rPr>
+          <w:sz w:val="32"/>
+          <w:szCs w:val="32"/>
+        </w:rPr>
+        <w:t>corsOptions</w:t>
+      </w:r>
+      <w:proofErr w:type="spellEnd"/>
+      <w:r>
+        <w:rPr>
+          <w:sz w:val="32"/>
+          <w:szCs w:val="32"/>
+        </w:rPr>
+        <w:t xml:space="preserve"> object:</w:t>
+      </w:r>
+    </w:p>
+    <w:p>
+      <w:pPr>
+        <w:shd w:val="clear" w:color="auto" w:fill="23272E"/>
+        <w:spacing w:after="0" w:line="285" w:lineRule="atLeast"/>
+        <w:rPr>
+          <w:rFonts w:ascii="Consolas" w:eastAsia="Times New Roman" w:hAnsi="Consolas" w:cs="Times New Roman"/>
+          <w:color w:val="ABB2BF"/>
+          <w:sz w:val="21"/>
+          <w:szCs w:val="21"/>
+        </w:rPr>
+      </w:pPr>
+      <w:proofErr w:type="spellStart"/>
+      <w:proofErr w:type="gramStart"/>
+      <w:r>
+        <w:rPr>
+          <w:rFonts w:ascii="Consolas" w:eastAsia="Times New Roman" w:hAnsi="Consolas" w:cs="Times New Roman"/>
+          <w:color w:val="C678DD"/>
+          <w:sz w:val="21"/>
+          <w:szCs w:val="21"/>
+        </w:rPr>
+        <w:t>const</w:t>
+      </w:r>
+      <w:proofErr w:type="spellEnd"/>
+      <w:proofErr w:type="gramEnd"/>
+      <w:r>
+        <w:rPr>
+          <w:rFonts w:ascii="Consolas" w:eastAsia="Times New Roman" w:hAnsi="Consolas" w:cs="Times New Roman"/>
+          <w:color w:val="ABB2BF"/>
+          <w:sz w:val="21"/>
+          <w:szCs w:val="21"/>
+        </w:rPr>
+        <w:t xml:space="preserve"> </w:t>
+      </w:r>
+      <w:proofErr w:type="spellStart"/>
+      <w:r>
+        <w:rPr>
+          <w:rFonts w:ascii="Consolas" w:eastAsia="Times New Roman" w:hAnsi="Consolas" w:cs="Times New Roman"/>
+          <w:color w:val="E5C07B"/>
+          <w:sz w:val="21"/>
+          <w:szCs w:val="21"/>
+        </w:rPr>
+        <w:t>whiteList</w:t>
+      </w:r>
+      <w:proofErr w:type="spellEnd"/>
+      <w:r>
+        <w:rPr>
+          <w:rFonts w:ascii="Consolas" w:eastAsia="Times New Roman" w:hAnsi="Consolas" w:cs="Times New Roman"/>
+          <w:color w:val="ABB2BF"/>
+          <w:sz w:val="21"/>
+          <w:szCs w:val="21"/>
+        </w:rPr>
+        <w:t xml:space="preserve"> </w:t>
+      </w:r>
+      <w:r>
+        <w:rPr>
+          <w:rFonts w:ascii="Consolas" w:eastAsia="Times New Roman" w:hAnsi="Consolas" w:cs="Times New Roman"/>
+          <w:color w:val="56B6C2"/>
+          <w:sz w:val="21"/>
+          <w:szCs w:val="21"/>
+        </w:rPr>
+        <w:t>=</w:t>
+      </w:r>
+      <w:r>
+        <w:rPr>
+          <w:rFonts w:ascii="Consolas" w:eastAsia="Times New Roman" w:hAnsi="Consolas" w:cs="Times New Roman"/>
+          <w:color w:val="ABB2BF"/>
+          <w:sz w:val="21"/>
+          <w:szCs w:val="21"/>
+        </w:rPr>
+        <w:t xml:space="preserve"> [</w:t>
+      </w:r>
+    </w:p>
+    <w:p>
+      <w:pPr>
+        <w:shd w:val="clear" w:color="auto" w:fill="23272E"/>
+        <w:spacing w:after="0" w:line="285" w:lineRule="atLeast"/>
+        <w:rPr>
+          <w:rFonts w:ascii="Consolas" w:eastAsia="Times New Roman" w:hAnsi="Consolas" w:cs="Times New Roman"/>
+          <w:color w:val="ABB2BF"/>
+          <w:sz w:val="21"/>
+          <w:szCs w:val="21"/>
+        </w:rPr>
+      </w:pPr>
+      <w:r>
+        <w:rPr>
+          <w:rFonts w:ascii="Consolas" w:eastAsia="Times New Roman" w:hAnsi="Consolas" w:cs="Times New Roman"/>
+          <w:color w:val="ABB2BF"/>
+          <w:sz w:val="21"/>
+          <w:szCs w:val="21"/>
+        </w:rPr>
+        <w:t xml:space="preserve">  </w:t>
+      </w:r>
+      <w:r>
+        <w:rPr>
+          <w:rFonts w:ascii="Consolas" w:eastAsia="Times New Roman" w:hAnsi="Consolas" w:cs="Times New Roman"/>
+          <w:color w:val="98C379"/>
+          <w:sz w:val="21"/>
+          <w:szCs w:val="21"/>
+        </w:rPr>
+        <w:t>"https://www.google.com"</w:t>
+      </w:r>
+      <w:r>
+        <w:rPr>
+          <w:rFonts w:ascii="Consolas" w:eastAsia="Times New Roman" w:hAnsi="Consolas" w:cs="Times New Roman"/>
+          <w:color w:val="ABB2BF"/>
+          <w:sz w:val="21"/>
+          <w:szCs w:val="21"/>
+        </w:rPr>
+        <w:t>,</w:t>
+      </w:r>
+    </w:p>
+    <w:p>
+      <w:pPr>
+        <w:shd w:val="clear" w:color="auto" w:fill="23272E"/>
+        <w:spacing w:after="0" w:line="285" w:lineRule="atLeast"/>
+        <w:rPr>
+          <w:rFonts w:ascii="Consolas" w:eastAsia="Times New Roman" w:hAnsi="Consolas" w:cs="Times New Roman"/>
+          <w:color w:val="ABB2BF"/>
+          <w:sz w:val="21"/>
+          <w:szCs w:val="21"/>
+        </w:rPr>
+      </w:pPr>
+      <w:r>
+        <w:rPr>
+          <w:rFonts w:ascii="Consolas" w:eastAsia="Times New Roman" w:hAnsi="Consolas" w:cs="Times New Roman"/>
+          <w:color w:val="ABB2BF"/>
+          <w:sz w:val="21"/>
+          <w:szCs w:val="21"/>
+        </w:rPr>
+        <w:t xml:space="preserve">  </w:t>
+      </w:r>
+      <w:r>
+        <w:rPr>
+          <w:rFonts w:ascii="Consolas" w:eastAsia="Times New Roman" w:hAnsi="Consolas" w:cs="Times New Roman"/>
+          <w:color w:val="98C379"/>
+          <w:sz w:val="21"/>
+          <w:szCs w:val="21"/>
+        </w:rPr>
+        <w:t>"http://127.0.0.1:5000"</w:t>
+      </w:r>
+      <w:r>
+        <w:rPr>
+          <w:rFonts w:ascii="Consolas" w:eastAsia="Times New Roman" w:hAnsi="Consolas" w:cs="Times New Roman"/>
+          <w:color w:val="ABB2BF"/>
+          <w:sz w:val="21"/>
+          <w:szCs w:val="21"/>
+        </w:rPr>
+        <w:t>,</w:t>
+      </w:r>
+    </w:p>
+    <w:p>
+      <w:pPr>
+        <w:shd w:val="clear" w:color="auto" w:fill="23272E"/>
+        <w:spacing w:after="0" w:line="285" w:lineRule="atLeast"/>
+        <w:rPr>
+          <w:rFonts w:ascii="Consolas" w:eastAsia="Times New Roman" w:hAnsi="Consolas" w:cs="Times New Roman"/>
+          <w:color w:val="ABB2BF"/>
+          <w:sz w:val="21"/>
+          <w:szCs w:val="21"/>
+        </w:rPr>
+      </w:pPr>
+      <w:r>
+        <w:rPr>
+          <w:rFonts w:ascii="Consolas" w:eastAsia="Times New Roman" w:hAnsi="Consolas" w:cs="Times New Roman"/>
+          <w:color w:val="ABB2BF"/>
+          <w:sz w:val="21"/>
+          <w:szCs w:val="21"/>
+        </w:rPr>
+        <w:t xml:space="preserve">  </w:t>
+      </w:r>
+      <w:r>
+        <w:rPr>
+          <w:rFonts w:ascii="Consolas" w:eastAsia="Times New Roman" w:hAnsi="Consolas" w:cs="Times New Roman"/>
+          <w:color w:val="98C379"/>
+          <w:sz w:val="21"/>
+          <w:szCs w:val="21"/>
+        </w:rPr>
+        <w:t>"http://localhost:5000"</w:t>
+      </w:r>
+      <w:r>
+        <w:rPr>
+          <w:rFonts w:ascii="Consolas" w:eastAsia="Times New Roman" w:hAnsi="Consolas" w:cs="Times New Roman"/>
+          <w:color w:val="ABB2BF"/>
+          <w:sz w:val="21"/>
+          <w:szCs w:val="21"/>
+        </w:rPr>
+        <w:t>,</w:t>
+      </w:r>
+    </w:p>
+    <w:p>
+      <w:pPr>
+        <w:shd w:val="clear" w:color="auto" w:fill="23272E"/>
+        <w:spacing w:after="0" w:line="285" w:lineRule="atLeast"/>
+        <w:rPr>
+          <w:rFonts w:ascii="Consolas" w:eastAsia="Times New Roman" w:hAnsi="Consolas" w:cs="Times New Roman"/>
+          <w:color w:val="ABB2BF"/>
+          <w:sz w:val="21"/>
+          <w:szCs w:val="21"/>
+        </w:rPr>
+      </w:pPr>
+      <w:r>
+        <w:rPr>
+          <w:rFonts w:ascii="Consolas" w:eastAsia="Times New Roman" w:hAnsi="Consolas" w:cs="Times New Roman"/>
+          <w:color w:val="ABB2BF"/>
+          <w:sz w:val="21"/>
+          <w:szCs w:val="21"/>
+        </w:rPr>
+        <w:t xml:space="preserve">  </w:t>
+      </w:r>
+      <w:r>
+        <w:rPr>
+          <w:rFonts w:ascii="Consolas" w:eastAsia="Times New Roman" w:hAnsi="Consolas" w:cs="Times New Roman"/>
+          <w:color w:val="98C379"/>
+          <w:sz w:val="21"/>
+          <w:szCs w:val="21"/>
+        </w:rPr>
+        <w:t>"http://localhost:5000/"</w:t>
+      </w:r>
+      <w:r>
+        <w:rPr>
+          <w:rFonts w:ascii="Consolas" w:eastAsia="Times New Roman" w:hAnsi="Consolas" w:cs="Times New Roman"/>
+          <w:color w:val="ABB2BF"/>
+          <w:sz w:val="21"/>
+          <w:szCs w:val="21"/>
+        </w:rPr>
+        <w:t>,</w:t>
+      </w:r>
+    </w:p>
+    <w:p>
+      <w:pPr>
+        <w:shd w:val="clear" w:color="auto" w:fill="23272E"/>
+        <w:spacing w:after="0" w:line="285" w:lineRule="atLeast"/>
+        <w:rPr>
+          <w:rFonts w:ascii="Consolas" w:eastAsia="Times New Roman" w:hAnsi="Consolas" w:cs="Times New Roman"/>
+          <w:color w:val="ABB2BF"/>
+          <w:sz w:val="21"/>
+          <w:szCs w:val="21"/>
+        </w:rPr>
+      </w:pPr>
+      <w:r>
+        <w:rPr>
+          <w:rFonts w:ascii="Consolas" w:eastAsia="Times New Roman" w:hAnsi="Consolas" w:cs="Times New Roman"/>
+          <w:color w:val="ABB2BF"/>
+          <w:sz w:val="21"/>
+          <w:szCs w:val="21"/>
+        </w:rPr>
+        <w:t>];</w:t>
+      </w:r>
+    </w:p>
+    <w:p>
+      <w:pPr>
+        <w:shd w:val="clear" w:color="auto" w:fill="23272E"/>
+        <w:spacing w:after="0" w:line="285" w:lineRule="atLeast"/>
+        <w:rPr>
+          <w:rFonts w:ascii="Consolas" w:eastAsia="Times New Roman" w:hAnsi="Consolas" w:cs="Times New Roman"/>
+          <w:color w:val="ABB2BF"/>
+          <w:sz w:val="21"/>
+          <w:szCs w:val="21"/>
+        </w:rPr>
+      </w:pPr>
+      <w:proofErr w:type="spellStart"/>
+      <w:proofErr w:type="gramStart"/>
+      <w:r>
+        <w:rPr>
+          <w:rFonts w:ascii="Consolas" w:eastAsia="Times New Roman" w:hAnsi="Consolas" w:cs="Times New Roman"/>
+          <w:color w:val="C678DD"/>
+          <w:sz w:val="21"/>
+          <w:szCs w:val="21"/>
+        </w:rPr>
+        <w:t>const</w:t>
+      </w:r>
+      <w:proofErr w:type="spellEnd"/>
+      <w:proofErr w:type="gramEnd"/>
+      <w:r>
+        <w:rPr>
+          <w:rFonts w:ascii="Consolas" w:eastAsia="Times New Roman" w:hAnsi="Consolas" w:cs="Times New Roman"/>
+          <w:color w:val="ABB2BF"/>
+          <w:sz w:val="21"/>
+          <w:szCs w:val="21"/>
+        </w:rPr>
+        <w:t xml:space="preserve"> </w:t>
+      </w:r>
+      <w:proofErr w:type="spellStart"/>
+      <w:r>
+        <w:rPr>
+          <w:rFonts w:ascii="Consolas" w:eastAsia="Times New Roman" w:hAnsi="Consolas" w:cs="Times New Roman"/>
+          <w:color w:val="E5C07B"/>
+          <w:sz w:val="21"/>
+          <w:szCs w:val="21"/>
+        </w:rPr>
+        <w:t>corsOptions</w:t>
+      </w:r>
+      <w:proofErr w:type="spellEnd"/>
+      <w:r>
+        <w:rPr>
+          <w:rFonts w:ascii="Consolas" w:eastAsia="Times New Roman" w:hAnsi="Consolas" w:cs="Times New Roman"/>
+          <w:color w:val="ABB2BF"/>
+          <w:sz w:val="21"/>
+          <w:szCs w:val="21"/>
+        </w:rPr>
+        <w:t xml:space="preserve"> </w:t>
+      </w:r>
+      <w:r>
+        <w:rPr>
+          <w:rFonts w:ascii="Consolas" w:eastAsia="Times New Roman" w:hAnsi="Consolas" w:cs="Times New Roman"/>
+          <w:color w:val="56B6C2"/>
+          <w:sz w:val="21"/>
+          <w:szCs w:val="21"/>
+        </w:rPr>
+        <w:t>=</w:t>
+      </w:r>
+      <w:r>
+        <w:rPr>
+          <w:rFonts w:ascii="Consolas" w:eastAsia="Times New Roman" w:hAnsi="Consolas" w:cs="Times New Roman"/>
+          <w:color w:val="ABB2BF"/>
+          <w:sz w:val="21"/>
+          <w:szCs w:val="21"/>
+        </w:rPr>
+        <w:t xml:space="preserve"> {</w:t>
+      </w:r>
+    </w:p>
+    <w:p>
+      <w:pPr>
+        <w:shd w:val="clear" w:color="auto" w:fill="23272E"/>
+        <w:spacing w:after="0" w:line="285" w:lineRule="atLeast"/>
+        <w:rPr>
+          <w:rFonts w:ascii="Consolas" w:eastAsia="Times New Roman" w:hAnsi="Consolas" w:cs="Times New Roman"/>
+          <w:color w:val="ABB2BF"/>
+          <w:sz w:val="21"/>
+          <w:szCs w:val="21"/>
+        </w:rPr>
+      </w:pPr>
+      <w:r>
+        <w:rPr>
+          <w:rFonts w:ascii="Consolas" w:eastAsia="Times New Roman" w:hAnsi="Consolas" w:cs="Times New Roman"/>
+          <w:color w:val="ABB2BF"/>
+          <w:sz w:val="21"/>
+          <w:szCs w:val="21"/>
+        </w:rPr>
+        <w:t xml:space="preserve">  </w:t>
+      </w:r>
+      <w:proofErr w:type="gramStart"/>
+      <w:r>
+        <w:rPr>
+          <w:rFonts w:ascii="Consolas" w:eastAsia="Times New Roman" w:hAnsi="Consolas" w:cs="Times New Roman"/>
+          <w:color w:val="61AFEF"/>
+          <w:sz w:val="21"/>
+          <w:szCs w:val="21"/>
+        </w:rPr>
+        <w:t>origin</w:t>
+      </w:r>
+      <w:proofErr w:type="gramEnd"/>
+      <w:r>
+        <w:rPr>
+          <w:rFonts w:ascii="Consolas" w:eastAsia="Times New Roman" w:hAnsi="Consolas" w:cs="Times New Roman"/>
+          <w:color w:val="ABB2BF"/>
+          <w:sz w:val="21"/>
+          <w:szCs w:val="21"/>
+        </w:rPr>
+        <w:t>: (</w:t>
+      </w:r>
+      <w:r>
+        <w:rPr>
+          <w:rFonts w:ascii="Consolas" w:eastAsia="Times New Roman" w:hAnsi="Consolas" w:cs="Times New Roman"/>
+          <w:color w:val="E06C75"/>
+          <w:sz w:val="21"/>
+          <w:szCs w:val="21"/>
+        </w:rPr>
+        <w:t>origin</w:t>
+      </w:r>
+      <w:r>
+        <w:rPr>
+          <w:rFonts w:ascii="Consolas" w:eastAsia="Times New Roman" w:hAnsi="Consolas" w:cs="Times New Roman"/>
+          <w:color w:val="ABB2BF"/>
+          <w:sz w:val="21"/>
+          <w:szCs w:val="21"/>
+        </w:rPr>
+        <w:t xml:space="preserve">, </w:t>
+      </w:r>
+      <w:r>
+        <w:rPr>
+          <w:rFonts w:ascii="Consolas" w:eastAsia="Times New Roman" w:hAnsi="Consolas" w:cs="Times New Roman"/>
+          <w:color w:val="E06C75"/>
+          <w:sz w:val="21"/>
+          <w:szCs w:val="21"/>
+        </w:rPr>
+        <w:t>callback</w:t>
+      </w:r>
+      <w:r>
+        <w:rPr>
+          <w:rFonts w:ascii="Consolas" w:eastAsia="Times New Roman" w:hAnsi="Consolas" w:cs="Times New Roman"/>
+          <w:color w:val="ABB2BF"/>
+          <w:sz w:val="21"/>
+          <w:szCs w:val="21"/>
+        </w:rPr>
+        <w:t xml:space="preserve">) </w:t>
+      </w:r>
+      <w:r>
+        <w:rPr>
+          <w:rFonts w:ascii="Consolas" w:eastAsia="Times New Roman" w:hAnsi="Consolas" w:cs="Times New Roman"/>
+          <w:color w:val="C678DD"/>
+          <w:sz w:val="21"/>
+          <w:szCs w:val="21"/>
+        </w:rPr>
+        <w:t>=&gt;</w:t>
+      </w:r>
+      <w:r>
+        <w:rPr>
+          <w:rFonts w:ascii="Consolas" w:eastAsia="Times New Roman" w:hAnsi="Consolas" w:cs="Times New Roman"/>
+          <w:color w:val="ABB2BF"/>
+          <w:sz w:val="21"/>
+          <w:szCs w:val="21"/>
+        </w:rPr>
+        <w:t xml:space="preserve"> {</w:t>
+      </w:r>
+    </w:p>
+    <w:p>
+      <w:pPr>
+        <w:shd w:val="clear" w:color="auto" w:fill="23272E"/>
+        <w:spacing w:after="0" w:line="285" w:lineRule="atLeast"/>
+        <w:rPr>
+          <w:rFonts w:ascii="Consolas" w:eastAsia="Times New Roman" w:hAnsi="Consolas" w:cs="Times New Roman"/>
+          <w:color w:val="ABB2BF"/>
+          <w:sz w:val="21"/>
+          <w:szCs w:val="21"/>
+        </w:rPr>
+      </w:pPr>
+      <w:r>
+        <w:rPr>
+          <w:rFonts w:ascii="Consolas" w:eastAsia="Times New Roman" w:hAnsi="Consolas" w:cs="Times New Roman"/>
+          <w:color w:val="ABB2BF"/>
+          <w:sz w:val="21"/>
+          <w:szCs w:val="21"/>
+        </w:rPr>
+        <w:t xml:space="preserve">    </w:t>
+      </w:r>
+      <w:proofErr w:type="gramStart"/>
+      <w:r>
+        <w:rPr>
+          <w:rFonts w:ascii="Consolas" w:eastAsia="Times New Roman" w:hAnsi="Consolas" w:cs="Times New Roman"/>
+          <w:color w:val="C678DD"/>
+          <w:sz w:val="21"/>
+          <w:szCs w:val="21"/>
+        </w:rPr>
+        <w:t>if</w:t>
+      </w:r>
+      <w:proofErr w:type="gramEnd"/>
+      <w:r>
+        <w:rPr>
+          <w:rFonts w:ascii="Consolas" w:eastAsia="Times New Roman" w:hAnsi="Consolas" w:cs="Times New Roman"/>
+          <w:color w:val="ABB2BF"/>
+          <w:sz w:val="21"/>
+          <w:szCs w:val="21"/>
+        </w:rPr>
+        <w:t xml:space="preserve"> (</w:t>
+      </w:r>
+      <w:proofErr w:type="spellStart"/>
+      <w:r>
+        <w:rPr>
+          <w:rFonts w:ascii="Consolas" w:eastAsia="Times New Roman" w:hAnsi="Consolas" w:cs="Times New Roman"/>
+          <w:color w:val="E5C07B"/>
+          <w:sz w:val="21"/>
+          <w:szCs w:val="21"/>
+        </w:rPr>
+        <w:t>whiteList</w:t>
+      </w:r>
+      <w:r>
+        <w:rPr>
+          <w:rFonts w:ascii="Consolas" w:eastAsia="Times New Roman" w:hAnsi="Consolas" w:cs="Times New Roman"/>
+          <w:color w:val="ABB2BF"/>
+          <w:sz w:val="21"/>
+          <w:szCs w:val="21"/>
+        </w:rPr>
+        <w:t>.</w:t>
+      </w:r>
+      <w:r>
+        <w:rPr>
+          <w:rFonts w:ascii="Consolas" w:eastAsia="Times New Roman" w:hAnsi="Consolas" w:cs="Times New Roman"/>
+          <w:color w:val="61AFEF"/>
+          <w:sz w:val="21"/>
+          <w:szCs w:val="21"/>
+        </w:rPr>
+        <w:t>indexOf</w:t>
+      </w:r>
+      <w:proofErr w:type="spellEnd"/>
+      <w:r>
+        <w:rPr>
+          <w:rFonts w:ascii="Consolas" w:eastAsia="Times New Roman" w:hAnsi="Consolas" w:cs="Times New Roman"/>
+          <w:color w:val="ABB2BF"/>
+          <w:sz w:val="21"/>
+          <w:szCs w:val="21"/>
+        </w:rPr>
+        <w:t>(</w:t>
+      </w:r>
+      <w:r>
+        <w:rPr>
+          <w:rFonts w:ascii="Consolas" w:eastAsia="Times New Roman" w:hAnsi="Consolas" w:cs="Times New Roman"/>
+          <w:color w:val="E06C75"/>
+          <w:sz w:val="21"/>
+          <w:szCs w:val="21"/>
+        </w:rPr>
+        <w:t>origin</w:t>
+      </w:r>
+      <w:r>
+        <w:rPr>
+          <w:rFonts w:ascii="Consolas" w:eastAsia="Times New Roman" w:hAnsi="Consolas" w:cs="Times New Roman"/>
+          <w:color w:val="ABB2BF"/>
+          <w:sz w:val="21"/>
+          <w:szCs w:val="21"/>
+        </w:rPr>
+        <w:t xml:space="preserve">) </w:t>
+      </w:r>
+      <w:r>
+        <w:rPr>
+          <w:rFonts w:ascii="Consolas" w:eastAsia="Times New Roman" w:hAnsi="Consolas" w:cs="Times New Roman"/>
+          <w:color w:val="56B6C2"/>
+          <w:sz w:val="21"/>
+          <w:szCs w:val="21"/>
+        </w:rPr>
+        <w:t>!==</w:t>
+      </w:r>
+      <w:r>
+        <w:rPr>
+          <w:rFonts w:ascii="Consolas" w:eastAsia="Times New Roman" w:hAnsi="Consolas" w:cs="Times New Roman"/>
+          <w:color w:val="ABB2BF"/>
+          <w:sz w:val="21"/>
+          <w:szCs w:val="21"/>
+        </w:rPr>
+        <w:t xml:space="preserve"> </w:t>
+      </w:r>
+      <w:r>
+        <w:rPr>
+          <w:rFonts w:ascii="Consolas" w:eastAsia="Times New Roman" w:hAnsi="Consolas" w:cs="Times New Roman"/>
+          <w:color w:val="56B6C2"/>
+          <w:sz w:val="21"/>
+          <w:szCs w:val="21"/>
+        </w:rPr>
+        <w:t>-</w:t>
+      </w:r>
+      <w:r>
+        <w:rPr>
+          <w:rFonts w:ascii="Consolas" w:eastAsia="Times New Roman" w:hAnsi="Consolas" w:cs="Times New Roman"/>
+          <w:color w:val="D19A66"/>
+          <w:sz w:val="21"/>
+          <w:szCs w:val="21"/>
+        </w:rPr>
+        <w:t>1</w:t>
+      </w:r>
+      <w:r>
+        <w:rPr>
+          <w:rFonts w:ascii="Consolas" w:eastAsia="Times New Roman" w:hAnsi="Consolas" w:cs="Times New Roman"/>
+          <w:color w:val="ABB2BF"/>
+          <w:sz w:val="21"/>
+          <w:szCs w:val="21"/>
+        </w:rPr>
+        <w:t xml:space="preserve"> </w:t>
+      </w:r>
+      <w:r>
+        <w:rPr>
+          <w:rFonts w:ascii="Consolas" w:eastAsia="Times New Roman" w:hAnsi="Consolas" w:cs="Times New Roman"/>
+          <w:color w:val="56B6C2"/>
+          <w:sz w:val="21"/>
+          <w:szCs w:val="21"/>
+        </w:rPr>
+        <w:t>||</w:t>
+      </w:r>
+      <w:r>
+        <w:rPr>
+          <w:rFonts w:ascii="Consolas" w:eastAsia="Times New Roman" w:hAnsi="Consolas" w:cs="Times New Roman"/>
+          <w:color w:val="ABB2BF"/>
+          <w:sz w:val="21"/>
+          <w:szCs w:val="21"/>
+        </w:rPr>
+        <w:t xml:space="preserve"> </w:t>
+      </w:r>
+      <w:r>
+        <w:rPr>
+          <w:rFonts w:ascii="Consolas" w:eastAsia="Times New Roman" w:hAnsi="Consolas" w:cs="Times New Roman"/>
+          <w:color w:val="56B6C2"/>
+          <w:sz w:val="21"/>
+          <w:szCs w:val="21"/>
+        </w:rPr>
+        <w:t>!</w:t>
+      </w:r>
+      <w:r>
+        <w:rPr>
+          <w:rFonts w:ascii="Consolas" w:eastAsia="Times New Roman" w:hAnsi="Consolas" w:cs="Times New Roman"/>
+          <w:color w:val="E06C75"/>
+          <w:sz w:val="21"/>
+          <w:szCs w:val="21"/>
+        </w:rPr>
+        <w:t>origin</w:t>
+      </w:r>
+      <w:r>
+        <w:rPr>
+          <w:rFonts w:ascii="Consolas" w:eastAsia="Times New Roman" w:hAnsi="Consolas" w:cs="Times New Roman"/>
+          <w:color w:val="ABB2BF"/>
+          <w:sz w:val="21"/>
+          <w:szCs w:val="21"/>
+        </w:rPr>
+        <w:t>) {</w:t>
+      </w:r>
+    </w:p>
+    <w:p>
+      <w:pPr>
+        <w:shd w:val="clear" w:color="auto" w:fill="23272E"/>
+        <w:spacing w:after="0" w:line="285" w:lineRule="atLeast"/>
+        <w:rPr>
+          <w:rFonts w:ascii="Consolas" w:eastAsia="Times New Roman" w:hAnsi="Consolas" w:cs="Times New Roman"/>
+          <w:color w:val="ABB2BF"/>
+          <w:sz w:val="21"/>
+          <w:szCs w:val="21"/>
+        </w:rPr>
+      </w:pPr>
+      <w:r>
+        <w:rPr>
+          <w:rFonts w:ascii="Consolas" w:eastAsia="Times New Roman" w:hAnsi="Consolas" w:cs="Times New Roman"/>
+          <w:color w:val="ABB2BF"/>
+          <w:sz w:val="21"/>
+          <w:szCs w:val="21"/>
+        </w:rPr>
+        <w:t xml:space="preserve">      </w:t>
+      </w:r>
+      <w:proofErr w:type="gramStart"/>
+      <w:r>
+        <w:rPr>
+          <w:rFonts w:ascii="Consolas" w:eastAsia="Times New Roman" w:hAnsi="Consolas" w:cs="Times New Roman"/>
+          <w:color w:val="61AFEF"/>
+          <w:sz w:val="21"/>
+          <w:szCs w:val="21"/>
+        </w:rPr>
+        <w:t>callback</w:t>
+      </w:r>
+      <w:r>
+        <w:rPr>
+          <w:rFonts w:ascii="Consolas" w:eastAsia="Times New Roman" w:hAnsi="Consolas" w:cs="Times New Roman"/>
+          <w:color w:val="ABB2BF"/>
+          <w:sz w:val="21"/>
+          <w:szCs w:val="21"/>
+        </w:rPr>
+        <w:t>(</w:t>
+      </w:r>
+      <w:proofErr w:type="gramEnd"/>
+      <w:r>
+        <w:rPr>
+          <w:rFonts w:ascii="Consolas" w:eastAsia="Times New Roman" w:hAnsi="Consolas" w:cs="Times New Roman"/>
+          <w:color w:val="D19A66"/>
+          <w:sz w:val="21"/>
+          <w:szCs w:val="21"/>
+        </w:rPr>
+        <w:t>null</w:t>
+      </w:r>
+      <w:r>
+        <w:rPr>
+          <w:rFonts w:ascii="Consolas" w:eastAsia="Times New Roman" w:hAnsi="Consolas" w:cs="Times New Roman"/>
+          <w:color w:val="ABB2BF"/>
+          <w:sz w:val="21"/>
+          <w:szCs w:val="21"/>
+        </w:rPr>
+        <w:t xml:space="preserve">, </w:t>
+      </w:r>
+      <w:r>
+        <w:rPr>
+          <w:rFonts w:ascii="Consolas" w:eastAsia="Times New Roman" w:hAnsi="Consolas" w:cs="Times New Roman"/>
+          <w:color w:val="D19A66"/>
+          <w:sz w:val="21"/>
+          <w:szCs w:val="21"/>
+        </w:rPr>
+        <w:t>true</w:t>
+      </w:r>
+      <w:r>
+        <w:rPr>
+          <w:rFonts w:ascii="Consolas" w:eastAsia="Times New Roman" w:hAnsi="Consolas" w:cs="Times New Roman"/>
+          <w:color w:val="ABB2BF"/>
+          <w:sz w:val="21"/>
+          <w:szCs w:val="21"/>
+        </w:rPr>
+        <w:t>);</w:t>
+      </w:r>
+    </w:p>
+    <w:p>
+      <w:pPr>
+        <w:shd w:val="clear" w:color="auto" w:fill="23272E"/>
+        <w:spacing w:after="0" w:line="285" w:lineRule="atLeast"/>
+        <w:rPr>
+          <w:rFonts w:ascii="Consolas" w:eastAsia="Times New Roman" w:hAnsi="Consolas" w:cs="Times New Roman"/>
+          <w:color w:val="ABB2BF"/>
+          <w:sz w:val="21"/>
+          <w:szCs w:val="21"/>
+        </w:rPr>
+      </w:pPr>
+      <w:r>
+        <w:rPr>
+          <w:rFonts w:ascii="Consolas" w:eastAsia="Times New Roman" w:hAnsi="Consolas" w:cs="Times New Roman"/>
+          <w:color w:val="ABB2BF"/>
+          <w:sz w:val="21"/>
+          <w:szCs w:val="21"/>
+        </w:rPr>
+        <w:t xml:space="preserve">    } </w:t>
+      </w:r>
+      <w:r>
+        <w:rPr>
+          <w:rFonts w:ascii="Consolas" w:eastAsia="Times New Roman" w:hAnsi="Consolas" w:cs="Times New Roman"/>
+          <w:color w:val="C678DD"/>
+          <w:sz w:val="21"/>
+          <w:szCs w:val="21"/>
+        </w:rPr>
+        <w:t>else</w:t>
+      </w:r>
+      <w:r>
+        <w:rPr>
+          <w:rFonts w:ascii="Consolas" w:eastAsia="Times New Roman" w:hAnsi="Consolas" w:cs="Times New Roman"/>
+          <w:color w:val="ABB2BF"/>
+          <w:sz w:val="21"/>
+          <w:szCs w:val="21"/>
+        </w:rPr>
+        <w:t xml:space="preserve"> {</w:t>
+      </w:r>
+    </w:p>
+    <w:p>
+      <w:pPr>
+        <w:shd w:val="clear" w:color="auto" w:fill="23272E"/>
+        <w:spacing w:after="0" w:line="285" w:lineRule="atLeast"/>
+        <w:rPr>
+          <w:rFonts w:ascii="Consolas" w:eastAsia="Times New Roman" w:hAnsi="Consolas" w:cs="Times New Roman"/>
+          <w:color w:val="ABB2BF"/>
+          <w:sz w:val="21"/>
+          <w:szCs w:val="21"/>
+        </w:rPr>
+      </w:pPr>
+      <w:r>
+        <w:rPr>
+          <w:rFonts w:ascii="Consolas" w:eastAsia="Times New Roman" w:hAnsi="Consolas" w:cs="Times New Roman"/>
+          <w:color w:val="ABB2BF"/>
+          <w:sz w:val="21"/>
+          <w:szCs w:val="21"/>
+        </w:rPr>
+        <w:t xml:space="preserve">      </w:t>
+      </w:r>
+      <w:proofErr w:type="gramStart"/>
+      <w:r>
+        <w:rPr>
+          <w:rFonts w:ascii="Consolas" w:eastAsia="Times New Roman" w:hAnsi="Consolas" w:cs="Times New Roman"/>
+          <w:color w:val="61AFEF"/>
+          <w:sz w:val="21"/>
+          <w:szCs w:val="21"/>
+        </w:rPr>
+        <w:t>callback</w:t>
+      </w:r>
+      <w:r>
+        <w:rPr>
+          <w:rFonts w:ascii="Consolas" w:eastAsia="Times New Roman" w:hAnsi="Consolas" w:cs="Times New Roman"/>
+          <w:color w:val="ABB2BF"/>
+          <w:sz w:val="21"/>
+          <w:szCs w:val="21"/>
+        </w:rPr>
+        <w:t>(</w:t>
+      </w:r>
+      <w:proofErr w:type="gramEnd"/>
+      <w:r>
+        <w:rPr>
+          <w:rFonts w:ascii="Consolas" w:eastAsia="Times New Roman" w:hAnsi="Consolas" w:cs="Times New Roman"/>
+          <w:color w:val="C678DD"/>
+          <w:sz w:val="21"/>
+          <w:szCs w:val="21"/>
+        </w:rPr>
+        <w:t>new</w:t>
+      </w:r>
+      <w:r>
+        <w:rPr>
+          <w:rFonts w:ascii="Consolas" w:eastAsia="Times New Roman" w:hAnsi="Consolas" w:cs="Times New Roman"/>
+          <w:color w:val="ABB2BF"/>
+          <w:sz w:val="21"/>
+          <w:szCs w:val="21"/>
+        </w:rPr>
+        <w:t xml:space="preserve"> </w:t>
+      </w:r>
+      <w:r>
+        <w:rPr>
+          <w:rFonts w:ascii="Consolas" w:eastAsia="Times New Roman" w:hAnsi="Consolas" w:cs="Times New Roman"/>
+          <w:color w:val="E5C07B"/>
+          <w:sz w:val="21"/>
+          <w:szCs w:val="21"/>
+        </w:rPr>
+        <w:t>Error</w:t>
+      </w:r>
+      <w:r>
+        <w:rPr>
+          <w:rFonts w:ascii="Consolas" w:eastAsia="Times New Roman" w:hAnsi="Consolas" w:cs="Times New Roman"/>
+          <w:color w:val="ABB2BF"/>
+          <w:sz w:val="21"/>
+          <w:szCs w:val="21"/>
+        </w:rPr>
+        <w:t>(</w:t>
+      </w:r>
+      <w:r>
+        <w:rPr>
+          <w:rFonts w:ascii="Consolas" w:eastAsia="Times New Roman" w:hAnsi="Consolas" w:cs="Times New Roman"/>
+          <w:color w:val="98C379"/>
+          <w:sz w:val="21"/>
+          <w:szCs w:val="21"/>
+        </w:rPr>
+        <w:t>"Not allowed by CORS"</w:t>
+      </w:r>
+      <w:r>
+        <w:rPr>
+          <w:rFonts w:ascii="Consolas" w:eastAsia="Times New Roman" w:hAnsi="Consolas" w:cs="Times New Roman"/>
+          <w:color w:val="ABB2BF"/>
+          <w:sz w:val="21"/>
+          <w:szCs w:val="21"/>
+        </w:rPr>
+        <w:t>));</w:t>
+      </w:r>
+    </w:p>
+    <w:p>
+      <w:pPr>
+        <w:shd w:val="clear" w:color="auto" w:fill="23272E"/>
+        <w:spacing w:after="0" w:line="285" w:lineRule="atLeast"/>
+        <w:rPr>
+          <w:rFonts w:ascii="Consolas" w:eastAsia="Times New Roman" w:hAnsi="Consolas" w:cs="Times New Roman"/>
+          <w:color w:val="ABB2BF"/>
+          <w:sz w:val="21"/>
+          <w:szCs w:val="21"/>
+        </w:rPr>
+      </w:pPr>
+      <w:r>
+        <w:rPr>
+          <w:rFonts w:ascii="Consolas" w:eastAsia="Times New Roman" w:hAnsi="Consolas" w:cs="Times New Roman"/>
+          <w:color w:val="ABB2BF"/>
+          <w:sz w:val="21"/>
+          <w:szCs w:val="21"/>
+        </w:rPr>
+        <w:t>    }</w:t>
+      </w:r>
+    </w:p>
+    <w:p>
+      <w:pPr>
+        <w:shd w:val="clear" w:color="auto" w:fill="23272E"/>
+        <w:spacing w:after="0" w:line="285" w:lineRule="atLeast"/>
+        <w:rPr>
+          <w:rFonts w:ascii="Consolas" w:eastAsia="Times New Roman" w:hAnsi="Consolas" w:cs="Times New Roman"/>
+          <w:color w:val="ABB2BF"/>
+          <w:sz w:val="21"/>
+          <w:szCs w:val="21"/>
+        </w:rPr>
+      </w:pPr>
+      <w:r>
+        <w:rPr>
+          <w:rFonts w:ascii="Consolas" w:eastAsia="Times New Roman" w:hAnsi="Consolas" w:cs="Times New Roman"/>
+          <w:color w:val="ABB2BF"/>
+          <w:sz w:val="21"/>
+          <w:szCs w:val="21"/>
+        </w:rPr>
+        <w:t>  },</w:t>
+      </w:r>
+    </w:p>
+    <w:p>
+      <w:pPr>
+        <w:shd w:val="clear" w:color="auto" w:fill="23272E"/>
+        <w:spacing w:after="0" w:line="285" w:lineRule="atLeast"/>
+        <w:rPr>
+          <w:rFonts w:ascii="Consolas" w:eastAsia="Times New Roman" w:hAnsi="Consolas" w:cs="Times New Roman"/>
+          <w:color w:val="ABB2BF"/>
+          <w:sz w:val="21"/>
+          <w:szCs w:val="21"/>
+        </w:rPr>
+      </w:pPr>
+      <w:r>
+        <w:rPr>
+          <w:rFonts w:ascii="Consolas" w:eastAsia="Times New Roman" w:hAnsi="Consolas" w:cs="Times New Roman"/>
+          <w:color w:val="ABB2BF"/>
+          <w:sz w:val="21"/>
+          <w:szCs w:val="21"/>
+        </w:rPr>
+        <w:t xml:space="preserve">  </w:t>
+      </w:r>
+      <w:proofErr w:type="spellStart"/>
+      <w:proofErr w:type="gramStart"/>
+      <w:r>
+        <w:rPr>
+          <w:rFonts w:ascii="Consolas" w:eastAsia="Times New Roman" w:hAnsi="Consolas" w:cs="Times New Roman"/>
+          <w:color w:val="E06C75"/>
+          <w:sz w:val="21"/>
+          <w:szCs w:val="21"/>
+        </w:rPr>
+        <w:t>optionsSuccessStatus</w:t>
+      </w:r>
+      <w:proofErr w:type="spellEnd"/>
+      <w:proofErr w:type="gramEnd"/>
+      <w:r>
+        <w:rPr>
+          <w:rFonts w:ascii="Consolas" w:eastAsia="Times New Roman" w:hAnsi="Consolas" w:cs="Times New Roman"/>
+          <w:color w:val="ABB2BF"/>
+          <w:sz w:val="21"/>
+          <w:szCs w:val="21"/>
+        </w:rPr>
+        <w:t xml:space="preserve">: </w:t>
+      </w:r>
+      <w:r>
+        <w:rPr>
+          <w:rFonts w:ascii="Consolas" w:eastAsia="Times New Roman" w:hAnsi="Consolas" w:cs="Times New Roman"/>
+          <w:color w:val="D19A66"/>
+          <w:sz w:val="21"/>
+          <w:szCs w:val="21"/>
+        </w:rPr>
+        <w:t>200</w:t>
+      </w:r>
+      <w:r>
+        <w:rPr>
+          <w:rFonts w:ascii="Consolas" w:eastAsia="Times New Roman" w:hAnsi="Consolas" w:cs="Times New Roman"/>
+          <w:color w:val="ABB2BF"/>
+          <w:sz w:val="21"/>
+          <w:szCs w:val="21"/>
+        </w:rPr>
+        <w:t>,</w:t>
+      </w:r>
+    </w:p>
+    <w:p>
+      <w:pPr>
+        <w:shd w:val="clear" w:color="auto" w:fill="23272E"/>
+        <w:spacing w:after="0" w:line="285" w:lineRule="atLeast"/>
+        <w:rPr>
+          <w:rFonts w:ascii="Consolas" w:eastAsia="Times New Roman" w:hAnsi="Consolas" w:cs="Times New Roman"/>
+          <w:color w:val="ABB2BF"/>
+          <w:sz w:val="21"/>
+          <w:szCs w:val="21"/>
+        </w:rPr>
+      </w:pPr>
+      <w:r>
+        <w:rPr>
+          <w:rFonts w:ascii="Consolas" w:eastAsia="Times New Roman" w:hAnsi="Consolas" w:cs="Times New Roman"/>
+          <w:color w:val="ABB2BF"/>
+          <w:sz w:val="21"/>
+          <w:szCs w:val="21"/>
+        </w:rPr>
+        <w:lastRenderedPageBreak/>
+        <w:t>};</w:t>
+      </w:r>
+    </w:p>
+    <w:p>
+      <w:pPr>
+        <w:shd w:val="clear" w:color="auto" w:fill="23272E"/>
+        <w:spacing w:after="0" w:line="285" w:lineRule="atLeast"/>
+        <w:rPr>
+          <w:rFonts w:ascii="Consolas" w:eastAsia="Times New Roman" w:hAnsi="Consolas" w:cs="Times New Roman"/>
+          <w:color w:val="ABB2BF"/>
+          <w:sz w:val="21"/>
+          <w:szCs w:val="21"/>
+        </w:rPr>
+      </w:pPr>
+      <w:proofErr w:type="spellStart"/>
+      <w:proofErr w:type="gramStart"/>
+      <w:r>
+        <w:rPr>
+          <w:rFonts w:ascii="Consolas" w:eastAsia="Times New Roman" w:hAnsi="Consolas" w:cs="Times New Roman"/>
+          <w:color w:val="E5C07B"/>
+          <w:sz w:val="21"/>
+          <w:szCs w:val="21"/>
+        </w:rPr>
+        <w:t>app</w:t>
+      </w:r>
+      <w:r>
+        <w:rPr>
+          <w:rFonts w:ascii="Consolas" w:eastAsia="Times New Roman" w:hAnsi="Consolas" w:cs="Times New Roman"/>
+          <w:color w:val="ABB2BF"/>
+          <w:sz w:val="21"/>
+          <w:szCs w:val="21"/>
+        </w:rPr>
+        <w:t>.</w:t>
+      </w:r>
+      <w:r>
+        <w:rPr>
+          <w:rFonts w:ascii="Consolas" w:eastAsia="Times New Roman" w:hAnsi="Consolas" w:cs="Times New Roman"/>
+          <w:color w:val="61AFEF"/>
+          <w:sz w:val="21"/>
+          <w:szCs w:val="21"/>
+        </w:rPr>
+        <w:t>use</w:t>
+      </w:r>
+      <w:proofErr w:type="spellEnd"/>
+      <w:r>
+        <w:rPr>
+          <w:rFonts w:ascii="Consolas" w:eastAsia="Times New Roman" w:hAnsi="Consolas" w:cs="Times New Roman"/>
+          <w:color w:val="ABB2BF"/>
+          <w:sz w:val="21"/>
+          <w:szCs w:val="21"/>
+        </w:rPr>
+        <w:t>(</w:t>
+      </w:r>
+      <w:proofErr w:type="spellStart"/>
+      <w:proofErr w:type="gramEnd"/>
+      <w:r>
+        <w:rPr>
+          <w:rFonts w:ascii="Consolas" w:eastAsia="Times New Roman" w:hAnsi="Consolas" w:cs="Times New Roman"/>
+          <w:color w:val="61AFEF"/>
+          <w:sz w:val="21"/>
+          <w:szCs w:val="21"/>
+        </w:rPr>
+        <w:t>cors</w:t>
+      </w:r>
+      <w:proofErr w:type="spellEnd"/>
+      <w:r>
+        <w:rPr>
+          <w:rFonts w:ascii="Consolas" w:eastAsia="Times New Roman" w:hAnsi="Consolas" w:cs="Times New Roman"/>
+          <w:color w:val="ABB2BF"/>
+          <w:sz w:val="21"/>
+          <w:szCs w:val="21"/>
+        </w:rPr>
+        <w:t>(</w:t>
+      </w:r>
+      <w:proofErr w:type="spellStart"/>
+      <w:r>
+        <w:rPr>
+          <w:rFonts w:ascii="Consolas" w:eastAsia="Times New Roman" w:hAnsi="Consolas" w:cs="Times New Roman"/>
+          <w:color w:val="E5C07B"/>
+          <w:sz w:val="21"/>
+          <w:szCs w:val="21"/>
+        </w:rPr>
+        <w:t>corsOptions</w:t>
+      </w:r>
+      <w:proofErr w:type="spellEnd"/>
+      <w:r>
+        <w:rPr>
+          <w:rFonts w:ascii="Consolas" w:eastAsia="Times New Roman" w:hAnsi="Consolas" w:cs="Times New Roman"/>
+          <w:color w:val="ABB2BF"/>
+          <w:sz w:val="21"/>
+          <w:szCs w:val="21"/>
+        </w:rPr>
+        <w:t>));</w:t>
+      </w:r>
+    </w:p>
+    <w:p>
+      <w:pPr>
+        <w:pStyle w:val="ListParagraph"/>
+        <w:numPr>
+          <w:ilvl w:val="0"/>
+          <w:numId w:val="9"/>
+        </w:numPr>
+        <w:spacing w:before="240"/>
+        <w:rPr>
+          <w:sz w:val="32"/>
+          <w:szCs w:val="32"/>
+        </w:rPr>
+      </w:pPr>
+      <w:r>
+        <w:rPr>
+          <w:b/>
+          <w:sz w:val="32"/>
+          <w:szCs w:val="32"/>
+        </w:rPr>
+        <w:t>Route handlers</w:t>
+      </w:r>
+      <w:proofErr w:type="gramStart"/>
+      <w:r>
+        <w:rPr>
+          <w:b/>
+          <w:sz w:val="32"/>
+          <w:szCs w:val="32"/>
+        </w:rPr>
+        <w:t>:</w:t>
+      </w:r>
+      <w:proofErr w:type="gramEnd"/>
+      <w:r>
+        <w:rPr>
+          <w:b/>
+          <w:sz w:val="32"/>
+          <w:szCs w:val="32"/>
+        </w:rPr>
+        <w:br/>
+      </w:r>
+      <w:r>
+        <w:rPr>
+          <w:sz w:val="32"/>
+          <w:szCs w:val="32"/>
+        </w:rPr>
+        <w:t xml:space="preserve">Just like </w:t>
+      </w:r>
+      <w:proofErr w:type="spellStart"/>
+      <w:r>
+        <w:rPr>
+          <w:sz w:val="32"/>
+          <w:szCs w:val="32"/>
+        </w:rPr>
+        <w:t>middlewares</w:t>
+      </w:r>
+      <w:proofErr w:type="spellEnd"/>
+      <w:r>
+        <w:rPr>
+          <w:sz w:val="32"/>
+          <w:szCs w:val="32"/>
+        </w:rPr>
+        <w:t xml:space="preserve">. </w:t>
+      </w:r>
+      <w:r>
+        <w:rPr>
+          <w:sz w:val="32"/>
+          <w:szCs w:val="32"/>
+        </w:rPr>
+        <w:br/>
+        <w:t>We can specify the number of functions/</w:t>
+      </w:r>
+      <w:proofErr w:type="spellStart"/>
+      <w:r>
+        <w:rPr>
+          <w:sz w:val="32"/>
+          <w:szCs w:val="32"/>
+        </w:rPr>
+        <w:t>middlewares</w:t>
+      </w:r>
+      <w:proofErr w:type="spellEnd"/>
+      <w:r>
+        <w:rPr>
+          <w:sz w:val="32"/>
+          <w:szCs w:val="32"/>
+        </w:rPr>
+        <w:t xml:space="preserve"> and their order in which the request proceed before response</w:t>
+      </w:r>
+    </w:p>
+    <w:p>
+      <w:pPr>
+        <w:shd w:val="clear" w:color="auto" w:fill="23272E"/>
+        <w:spacing w:after="0" w:line="285" w:lineRule="atLeast"/>
+        <w:rPr>
+          <w:rFonts w:ascii="Consolas" w:eastAsia="Times New Roman" w:hAnsi="Consolas" w:cs="Times New Roman"/>
+          <w:color w:val="ABB2BF"/>
+          <w:sz w:val="21"/>
+          <w:szCs w:val="21"/>
+        </w:rPr>
+      </w:pPr>
+      <w:proofErr w:type="spellStart"/>
+      <w:proofErr w:type="gramStart"/>
+      <w:r>
+        <w:rPr>
+          <w:rFonts w:ascii="Consolas" w:eastAsia="Times New Roman" w:hAnsi="Consolas" w:cs="Times New Roman"/>
+          <w:color w:val="C678DD"/>
+          <w:sz w:val="21"/>
+          <w:szCs w:val="21"/>
+        </w:rPr>
+        <w:t>const</w:t>
+      </w:r>
+      <w:proofErr w:type="spellEnd"/>
+      <w:proofErr w:type="gramEnd"/>
+      <w:r>
+        <w:rPr>
+          <w:rFonts w:ascii="Consolas" w:eastAsia="Times New Roman" w:hAnsi="Consolas" w:cs="Times New Roman"/>
+          <w:color w:val="ABB2BF"/>
+          <w:sz w:val="21"/>
+          <w:szCs w:val="21"/>
+        </w:rPr>
+        <w:t xml:space="preserve"> </w:t>
+      </w:r>
+      <w:r>
+        <w:rPr>
+          <w:rFonts w:ascii="Consolas" w:eastAsia="Times New Roman" w:hAnsi="Consolas" w:cs="Times New Roman"/>
+          <w:color w:val="61AFEF"/>
+          <w:sz w:val="21"/>
+          <w:szCs w:val="21"/>
+        </w:rPr>
+        <w:t>one</w:t>
+      </w:r>
+      <w:r>
+        <w:rPr>
+          <w:rFonts w:ascii="Consolas" w:eastAsia="Times New Roman" w:hAnsi="Consolas" w:cs="Times New Roman"/>
+          <w:color w:val="ABB2BF"/>
+          <w:sz w:val="21"/>
+          <w:szCs w:val="21"/>
+        </w:rPr>
+        <w:t xml:space="preserve"> </w:t>
+      </w:r>
+      <w:r>
+        <w:rPr>
+          <w:rFonts w:ascii="Consolas" w:eastAsia="Times New Roman" w:hAnsi="Consolas" w:cs="Times New Roman"/>
+          <w:color w:val="56B6C2"/>
+          <w:sz w:val="21"/>
+          <w:szCs w:val="21"/>
+        </w:rPr>
+        <w:t>=</w:t>
+      </w:r>
+      <w:r>
+        <w:rPr>
+          <w:rFonts w:ascii="Consolas" w:eastAsia="Times New Roman" w:hAnsi="Consolas" w:cs="Times New Roman"/>
+          <w:color w:val="ABB2BF"/>
+          <w:sz w:val="21"/>
+          <w:szCs w:val="21"/>
+        </w:rPr>
+        <w:t xml:space="preserve"> (</w:t>
+      </w:r>
+      <w:proofErr w:type="spellStart"/>
+      <w:r>
+        <w:rPr>
+          <w:rFonts w:ascii="Consolas" w:eastAsia="Times New Roman" w:hAnsi="Consolas" w:cs="Times New Roman"/>
+          <w:color w:val="E06C75"/>
+          <w:sz w:val="21"/>
+          <w:szCs w:val="21"/>
+        </w:rPr>
+        <w:t>req</w:t>
+      </w:r>
+      <w:proofErr w:type="spellEnd"/>
+      <w:r>
+        <w:rPr>
+          <w:rFonts w:ascii="Consolas" w:eastAsia="Times New Roman" w:hAnsi="Consolas" w:cs="Times New Roman"/>
+          <w:color w:val="ABB2BF"/>
+          <w:sz w:val="21"/>
+          <w:szCs w:val="21"/>
+        </w:rPr>
+        <w:t xml:space="preserve">, </w:t>
+      </w:r>
+      <w:r>
+        <w:rPr>
+          <w:rFonts w:ascii="Consolas" w:eastAsia="Times New Roman" w:hAnsi="Consolas" w:cs="Times New Roman"/>
+          <w:color w:val="E06C75"/>
+          <w:sz w:val="21"/>
+          <w:szCs w:val="21"/>
+        </w:rPr>
+        <w:t>res</w:t>
+      </w:r>
+      <w:r>
+        <w:rPr>
+          <w:rFonts w:ascii="Consolas" w:eastAsia="Times New Roman" w:hAnsi="Consolas" w:cs="Times New Roman"/>
+          <w:color w:val="ABB2BF"/>
+          <w:sz w:val="21"/>
+          <w:szCs w:val="21"/>
+        </w:rPr>
+        <w:t xml:space="preserve">, </w:t>
+      </w:r>
+      <w:r>
+        <w:rPr>
+          <w:rFonts w:ascii="Consolas" w:eastAsia="Times New Roman" w:hAnsi="Consolas" w:cs="Times New Roman"/>
+          <w:color w:val="E06C75"/>
+          <w:sz w:val="21"/>
+          <w:szCs w:val="21"/>
+        </w:rPr>
+        <w:t>next</w:t>
+      </w:r>
+      <w:r>
+        <w:rPr>
+          <w:rFonts w:ascii="Consolas" w:eastAsia="Times New Roman" w:hAnsi="Consolas" w:cs="Times New Roman"/>
+          <w:color w:val="ABB2BF"/>
+          <w:sz w:val="21"/>
+          <w:szCs w:val="21"/>
+        </w:rPr>
+        <w:t xml:space="preserve">) </w:t>
+      </w:r>
+      <w:r>
+        <w:rPr>
+          <w:rFonts w:ascii="Consolas" w:eastAsia="Times New Roman" w:hAnsi="Consolas" w:cs="Times New Roman"/>
+          <w:color w:val="C678DD"/>
+          <w:sz w:val="21"/>
+          <w:szCs w:val="21"/>
+        </w:rPr>
+        <w:t>=&gt;</w:t>
+      </w:r>
+      <w:r>
+        <w:rPr>
+          <w:rFonts w:ascii="Consolas" w:eastAsia="Times New Roman" w:hAnsi="Consolas" w:cs="Times New Roman"/>
+          <w:color w:val="ABB2BF"/>
+          <w:sz w:val="21"/>
+          <w:szCs w:val="21"/>
+        </w:rPr>
+        <w:t xml:space="preserve"> {</w:t>
+      </w:r>
+    </w:p>
+    <w:p>
+      <w:pPr>
+        <w:shd w:val="clear" w:color="auto" w:fill="23272E"/>
+        <w:spacing w:after="0" w:line="285" w:lineRule="atLeast"/>
+        <w:rPr>
+          <w:rFonts w:ascii="Consolas" w:eastAsia="Times New Roman" w:hAnsi="Consolas" w:cs="Times New Roman"/>
+          <w:color w:val="ABB2BF"/>
+          <w:sz w:val="21"/>
+          <w:szCs w:val="21"/>
+        </w:rPr>
+      </w:pPr>
+      <w:r>
+        <w:rPr>
+          <w:rFonts w:ascii="Consolas" w:eastAsia="Times New Roman" w:hAnsi="Consolas" w:cs="Times New Roman"/>
+          <w:color w:val="ABB2BF"/>
+          <w:sz w:val="21"/>
+          <w:szCs w:val="21"/>
+        </w:rPr>
+        <w:t xml:space="preserve">  </w:t>
+      </w:r>
+      <w:proofErr w:type="gramStart"/>
+      <w:r>
+        <w:rPr>
+          <w:rFonts w:ascii="Consolas" w:eastAsia="Times New Roman" w:hAnsi="Consolas" w:cs="Times New Roman"/>
+          <w:color w:val="E5C07B"/>
+          <w:sz w:val="21"/>
+          <w:szCs w:val="21"/>
+        </w:rPr>
+        <w:t>console</w:t>
+      </w:r>
+      <w:r>
+        <w:rPr>
+          <w:rFonts w:ascii="Consolas" w:eastAsia="Times New Roman" w:hAnsi="Consolas" w:cs="Times New Roman"/>
+          <w:color w:val="ABB2BF"/>
+          <w:sz w:val="21"/>
+          <w:szCs w:val="21"/>
+        </w:rPr>
+        <w:t>.</w:t>
+      </w:r>
+      <w:r>
+        <w:rPr>
+          <w:rFonts w:ascii="Consolas" w:eastAsia="Times New Roman" w:hAnsi="Consolas" w:cs="Times New Roman"/>
+          <w:color w:val="61AFEF"/>
+          <w:sz w:val="21"/>
+          <w:szCs w:val="21"/>
+        </w:rPr>
+        <w:t>log</w:t>
+      </w:r>
+      <w:r>
+        <w:rPr>
+          <w:rFonts w:ascii="Consolas" w:eastAsia="Times New Roman" w:hAnsi="Consolas" w:cs="Times New Roman"/>
+          <w:color w:val="ABB2BF"/>
+          <w:sz w:val="21"/>
+          <w:szCs w:val="21"/>
+        </w:rPr>
+        <w:t>(</w:t>
+      </w:r>
+      <w:proofErr w:type="gramEnd"/>
+      <w:r>
+        <w:rPr>
+          <w:rFonts w:ascii="Consolas" w:eastAsia="Times New Roman" w:hAnsi="Consolas" w:cs="Times New Roman"/>
+          <w:color w:val="98C379"/>
+          <w:sz w:val="21"/>
+          <w:szCs w:val="21"/>
+        </w:rPr>
+        <w:t>"One"</w:t>
+      </w:r>
+      <w:r>
+        <w:rPr>
+          <w:rFonts w:ascii="Consolas" w:eastAsia="Times New Roman" w:hAnsi="Consolas" w:cs="Times New Roman"/>
+          <w:color w:val="ABB2BF"/>
+          <w:sz w:val="21"/>
+          <w:szCs w:val="21"/>
+        </w:rPr>
+        <w:t>);</w:t>
+      </w:r>
+    </w:p>
+    <w:p>
+      <w:pPr>
+        <w:shd w:val="clear" w:color="auto" w:fill="23272E"/>
+        <w:spacing w:after="0" w:line="285" w:lineRule="atLeast"/>
+        <w:rPr>
+          <w:rFonts w:ascii="Consolas" w:eastAsia="Times New Roman" w:hAnsi="Consolas" w:cs="Times New Roman"/>
+          <w:color w:val="ABB2BF"/>
+          <w:sz w:val="21"/>
+          <w:szCs w:val="21"/>
+        </w:rPr>
+      </w:pPr>
+      <w:r>
+        <w:rPr>
+          <w:rFonts w:ascii="Consolas" w:eastAsia="Times New Roman" w:hAnsi="Consolas" w:cs="Times New Roman"/>
+          <w:color w:val="ABB2BF"/>
+          <w:sz w:val="21"/>
+          <w:szCs w:val="21"/>
+        </w:rPr>
+        <w:t xml:space="preserve">  </w:t>
+      </w:r>
+      <w:proofErr w:type="gramStart"/>
+      <w:r>
+        <w:rPr>
+          <w:rFonts w:ascii="Consolas" w:eastAsia="Times New Roman" w:hAnsi="Consolas" w:cs="Times New Roman"/>
+          <w:color w:val="61AFEF"/>
+          <w:sz w:val="21"/>
+          <w:szCs w:val="21"/>
+        </w:rPr>
+        <w:t>next</w:t>
+      </w:r>
+      <w:r>
+        <w:rPr>
+          <w:rFonts w:ascii="Consolas" w:eastAsia="Times New Roman" w:hAnsi="Consolas" w:cs="Times New Roman"/>
+          <w:color w:val="ABB2BF"/>
+          <w:sz w:val="21"/>
+          <w:szCs w:val="21"/>
+        </w:rPr>
+        <w:t>(</w:t>
+      </w:r>
+      <w:proofErr w:type="gramEnd"/>
+      <w:r>
+        <w:rPr>
+          <w:rFonts w:ascii="Consolas" w:eastAsia="Times New Roman" w:hAnsi="Consolas" w:cs="Times New Roman"/>
+          <w:color w:val="ABB2BF"/>
+          <w:sz w:val="21"/>
+          <w:szCs w:val="21"/>
+        </w:rPr>
+        <w:t>);</w:t>
+      </w:r>
+    </w:p>
+    <w:p>
+      <w:pPr>
+        <w:shd w:val="clear" w:color="auto" w:fill="23272E"/>
+        <w:spacing w:after="0" w:line="285" w:lineRule="atLeast"/>
+        <w:rPr>
+          <w:rFonts w:ascii="Consolas" w:eastAsia="Times New Roman" w:hAnsi="Consolas" w:cs="Times New Roman"/>
+          <w:color w:val="ABB2BF"/>
+          <w:sz w:val="21"/>
+          <w:szCs w:val="21"/>
+        </w:rPr>
+      </w:pPr>
+      <w:r>
+        <w:rPr>
+          <w:rFonts w:ascii="Consolas" w:eastAsia="Times New Roman" w:hAnsi="Consolas" w:cs="Times New Roman"/>
+          <w:color w:val="ABB2BF"/>
+          <w:sz w:val="21"/>
+          <w:szCs w:val="21"/>
+        </w:rPr>
+        <w:t>};</w:t>
+      </w:r>
+    </w:p>
+    <w:p>
+      <w:pPr>
+        <w:shd w:val="clear" w:color="auto" w:fill="23272E"/>
+        <w:spacing w:after="0" w:line="285" w:lineRule="atLeast"/>
+        <w:rPr>
+          <w:rFonts w:ascii="Consolas" w:eastAsia="Times New Roman" w:hAnsi="Consolas" w:cs="Times New Roman"/>
+          <w:color w:val="ABB2BF"/>
+          <w:sz w:val="21"/>
+          <w:szCs w:val="21"/>
+        </w:rPr>
+      </w:pPr>
+      <w:proofErr w:type="spellStart"/>
+      <w:proofErr w:type="gramStart"/>
+      <w:r>
+        <w:rPr>
+          <w:rFonts w:ascii="Consolas" w:eastAsia="Times New Roman" w:hAnsi="Consolas" w:cs="Times New Roman"/>
+          <w:color w:val="C678DD"/>
+          <w:sz w:val="21"/>
+          <w:szCs w:val="21"/>
+        </w:rPr>
+        <w:t>const</w:t>
+      </w:r>
+      <w:proofErr w:type="spellEnd"/>
+      <w:proofErr w:type="gramEnd"/>
+      <w:r>
+        <w:rPr>
+          <w:rFonts w:ascii="Consolas" w:eastAsia="Times New Roman" w:hAnsi="Consolas" w:cs="Times New Roman"/>
+          <w:color w:val="ABB2BF"/>
+          <w:sz w:val="21"/>
+          <w:szCs w:val="21"/>
+        </w:rPr>
+        <w:t xml:space="preserve"> </w:t>
+      </w:r>
+      <w:r>
+        <w:rPr>
+          <w:rFonts w:ascii="Consolas" w:eastAsia="Times New Roman" w:hAnsi="Consolas" w:cs="Times New Roman"/>
+          <w:color w:val="61AFEF"/>
+          <w:sz w:val="21"/>
+          <w:szCs w:val="21"/>
+        </w:rPr>
+        <w:t>two</w:t>
+      </w:r>
+      <w:r>
+        <w:rPr>
+          <w:rFonts w:ascii="Consolas" w:eastAsia="Times New Roman" w:hAnsi="Consolas" w:cs="Times New Roman"/>
+          <w:color w:val="ABB2BF"/>
+          <w:sz w:val="21"/>
+          <w:szCs w:val="21"/>
+        </w:rPr>
+        <w:t xml:space="preserve"> </w:t>
+      </w:r>
+      <w:r>
+        <w:rPr>
+          <w:rFonts w:ascii="Consolas" w:eastAsia="Times New Roman" w:hAnsi="Consolas" w:cs="Times New Roman"/>
+          <w:color w:val="56B6C2"/>
+          <w:sz w:val="21"/>
+          <w:szCs w:val="21"/>
+        </w:rPr>
+        <w:t>=</w:t>
+      </w:r>
+      <w:r>
+        <w:rPr>
+          <w:rFonts w:ascii="Consolas" w:eastAsia="Times New Roman" w:hAnsi="Consolas" w:cs="Times New Roman"/>
+          <w:color w:val="ABB2BF"/>
+          <w:sz w:val="21"/>
+          <w:szCs w:val="21"/>
+        </w:rPr>
+        <w:t xml:space="preserve"> (</w:t>
+      </w:r>
+      <w:proofErr w:type="spellStart"/>
+      <w:r>
+        <w:rPr>
+          <w:rFonts w:ascii="Consolas" w:eastAsia="Times New Roman" w:hAnsi="Consolas" w:cs="Times New Roman"/>
+          <w:color w:val="E06C75"/>
+          <w:sz w:val="21"/>
+          <w:szCs w:val="21"/>
+        </w:rPr>
+        <w:t>req</w:t>
+      </w:r>
+      <w:proofErr w:type="spellEnd"/>
+      <w:r>
+        <w:rPr>
+          <w:rFonts w:ascii="Consolas" w:eastAsia="Times New Roman" w:hAnsi="Consolas" w:cs="Times New Roman"/>
+          <w:color w:val="ABB2BF"/>
+          <w:sz w:val="21"/>
+          <w:szCs w:val="21"/>
+        </w:rPr>
+        <w:t xml:space="preserve">, </w:t>
+      </w:r>
+      <w:r>
+        <w:rPr>
+          <w:rFonts w:ascii="Consolas" w:eastAsia="Times New Roman" w:hAnsi="Consolas" w:cs="Times New Roman"/>
+          <w:color w:val="E06C75"/>
+          <w:sz w:val="21"/>
+          <w:szCs w:val="21"/>
+        </w:rPr>
+        <w:t>res</w:t>
+      </w:r>
+      <w:r>
+        <w:rPr>
+          <w:rFonts w:ascii="Consolas" w:eastAsia="Times New Roman" w:hAnsi="Consolas" w:cs="Times New Roman"/>
+          <w:color w:val="ABB2BF"/>
+          <w:sz w:val="21"/>
+          <w:szCs w:val="21"/>
+        </w:rPr>
+        <w:t xml:space="preserve">, </w:t>
+      </w:r>
+      <w:r>
+        <w:rPr>
+          <w:rFonts w:ascii="Consolas" w:eastAsia="Times New Roman" w:hAnsi="Consolas" w:cs="Times New Roman"/>
+          <w:color w:val="E06C75"/>
+          <w:sz w:val="21"/>
+          <w:szCs w:val="21"/>
+        </w:rPr>
+        <w:t>next</w:t>
+      </w:r>
+      <w:r>
+        <w:rPr>
+          <w:rFonts w:ascii="Consolas" w:eastAsia="Times New Roman" w:hAnsi="Consolas" w:cs="Times New Roman"/>
+          <w:color w:val="ABB2BF"/>
+          <w:sz w:val="21"/>
+          <w:szCs w:val="21"/>
+        </w:rPr>
+        <w:t xml:space="preserve">) </w:t>
+      </w:r>
+      <w:r>
+        <w:rPr>
+          <w:rFonts w:ascii="Consolas" w:eastAsia="Times New Roman" w:hAnsi="Consolas" w:cs="Times New Roman"/>
+          <w:color w:val="C678DD"/>
+          <w:sz w:val="21"/>
+          <w:szCs w:val="21"/>
+        </w:rPr>
+        <w:t>=&gt;</w:t>
+      </w:r>
+      <w:r>
+        <w:rPr>
+          <w:rFonts w:ascii="Consolas" w:eastAsia="Times New Roman" w:hAnsi="Consolas" w:cs="Times New Roman"/>
+          <w:color w:val="ABB2BF"/>
+          <w:sz w:val="21"/>
+          <w:szCs w:val="21"/>
+        </w:rPr>
+        <w:t xml:space="preserve"> {</w:t>
+      </w:r>
+    </w:p>
+    <w:p>
+      <w:pPr>
+        <w:shd w:val="clear" w:color="auto" w:fill="23272E"/>
+        <w:spacing w:after="0" w:line="285" w:lineRule="atLeast"/>
+        <w:rPr>
+          <w:rFonts w:ascii="Consolas" w:eastAsia="Times New Roman" w:hAnsi="Consolas" w:cs="Times New Roman"/>
+          <w:color w:val="ABB2BF"/>
+          <w:sz w:val="21"/>
+          <w:szCs w:val="21"/>
+        </w:rPr>
+      </w:pPr>
+      <w:r>
+        <w:rPr>
+          <w:rFonts w:ascii="Consolas" w:eastAsia="Times New Roman" w:hAnsi="Consolas" w:cs="Times New Roman"/>
+          <w:color w:val="ABB2BF"/>
+          <w:sz w:val="21"/>
+          <w:szCs w:val="21"/>
+        </w:rPr>
+        <w:t xml:space="preserve">  </w:t>
+      </w:r>
+      <w:proofErr w:type="gramStart"/>
+      <w:r>
+        <w:rPr>
+          <w:rFonts w:ascii="Consolas" w:eastAsia="Times New Roman" w:hAnsi="Consolas" w:cs="Times New Roman"/>
+          <w:color w:val="E5C07B"/>
+          <w:sz w:val="21"/>
+          <w:szCs w:val="21"/>
+        </w:rPr>
+        <w:t>console</w:t>
+      </w:r>
+      <w:r>
+        <w:rPr>
+          <w:rFonts w:ascii="Consolas" w:eastAsia="Times New Roman" w:hAnsi="Consolas" w:cs="Times New Roman"/>
+          <w:color w:val="ABB2BF"/>
+          <w:sz w:val="21"/>
+          <w:szCs w:val="21"/>
+        </w:rPr>
+        <w:t>.</w:t>
+      </w:r>
+      <w:r>
+        <w:rPr>
+          <w:rFonts w:ascii="Consolas" w:eastAsia="Times New Roman" w:hAnsi="Consolas" w:cs="Times New Roman"/>
+          <w:color w:val="61AFEF"/>
+          <w:sz w:val="21"/>
+          <w:szCs w:val="21"/>
+        </w:rPr>
+        <w:t>log</w:t>
+      </w:r>
+      <w:r>
+        <w:rPr>
+          <w:rFonts w:ascii="Consolas" w:eastAsia="Times New Roman" w:hAnsi="Consolas" w:cs="Times New Roman"/>
+          <w:color w:val="ABB2BF"/>
+          <w:sz w:val="21"/>
+          <w:szCs w:val="21"/>
+        </w:rPr>
+        <w:t>(</w:t>
+      </w:r>
+      <w:proofErr w:type="gramEnd"/>
+      <w:r>
+        <w:rPr>
+          <w:rFonts w:ascii="Consolas" w:eastAsia="Times New Roman" w:hAnsi="Consolas" w:cs="Times New Roman"/>
+          <w:color w:val="98C379"/>
+          <w:sz w:val="21"/>
+          <w:szCs w:val="21"/>
+        </w:rPr>
+        <w:t>"two"</w:t>
+      </w:r>
+      <w:r>
+        <w:rPr>
+          <w:rFonts w:ascii="Consolas" w:eastAsia="Times New Roman" w:hAnsi="Consolas" w:cs="Times New Roman"/>
+          <w:color w:val="ABB2BF"/>
+          <w:sz w:val="21"/>
+          <w:szCs w:val="21"/>
+        </w:rPr>
+        <w:t>);</w:t>
+      </w:r>
+    </w:p>
+    <w:p>
+      <w:pPr>
+        <w:shd w:val="clear" w:color="auto" w:fill="23272E"/>
+        <w:spacing w:after="0" w:line="285" w:lineRule="atLeast"/>
+        <w:rPr>
+          <w:rFonts w:ascii="Consolas" w:eastAsia="Times New Roman" w:hAnsi="Consolas" w:cs="Times New Roman"/>
+          <w:color w:val="ABB2BF"/>
+          <w:sz w:val="21"/>
+          <w:szCs w:val="21"/>
+        </w:rPr>
+      </w:pPr>
+      <w:r>
+        <w:rPr>
+          <w:rFonts w:ascii="Consolas" w:eastAsia="Times New Roman" w:hAnsi="Consolas" w:cs="Times New Roman"/>
+          <w:color w:val="ABB2BF"/>
+          <w:sz w:val="21"/>
+          <w:szCs w:val="21"/>
+        </w:rPr>
+        <w:t xml:space="preserve">  </w:t>
+      </w:r>
+      <w:proofErr w:type="gramStart"/>
+      <w:r>
+        <w:rPr>
+          <w:rFonts w:ascii="Consolas" w:eastAsia="Times New Roman" w:hAnsi="Consolas" w:cs="Times New Roman"/>
+          <w:color w:val="61AFEF"/>
+          <w:sz w:val="21"/>
+          <w:szCs w:val="21"/>
+        </w:rPr>
+        <w:t>next</w:t>
+      </w:r>
+      <w:r>
+        <w:rPr>
+          <w:rFonts w:ascii="Consolas" w:eastAsia="Times New Roman" w:hAnsi="Consolas" w:cs="Times New Roman"/>
+          <w:color w:val="ABB2BF"/>
+          <w:sz w:val="21"/>
+          <w:szCs w:val="21"/>
+        </w:rPr>
+        <w:t>(</w:t>
+      </w:r>
+      <w:proofErr w:type="gramEnd"/>
+      <w:r>
+        <w:rPr>
+          <w:rFonts w:ascii="Consolas" w:eastAsia="Times New Roman" w:hAnsi="Consolas" w:cs="Times New Roman"/>
+          <w:color w:val="ABB2BF"/>
+          <w:sz w:val="21"/>
+          <w:szCs w:val="21"/>
+        </w:rPr>
+        <w:t>);</w:t>
+      </w:r>
+    </w:p>
+    <w:p>
+      <w:pPr>
+        <w:shd w:val="clear" w:color="auto" w:fill="23272E"/>
+        <w:spacing w:after="0" w:line="285" w:lineRule="atLeast"/>
+        <w:rPr>
+          <w:rFonts w:ascii="Consolas" w:eastAsia="Times New Roman" w:hAnsi="Consolas" w:cs="Times New Roman"/>
+          <w:color w:val="ABB2BF"/>
+          <w:sz w:val="21"/>
+          <w:szCs w:val="21"/>
+        </w:rPr>
+      </w:pPr>
+      <w:r>
+        <w:rPr>
+          <w:rFonts w:ascii="Consolas" w:eastAsia="Times New Roman" w:hAnsi="Consolas" w:cs="Times New Roman"/>
+          <w:color w:val="ABB2BF"/>
+          <w:sz w:val="21"/>
+          <w:szCs w:val="21"/>
+        </w:rPr>
+        <w:t>};</w:t>
+      </w:r>
+    </w:p>
+    <w:p>
+      <w:pPr>
+        <w:shd w:val="clear" w:color="auto" w:fill="23272E"/>
+        <w:spacing w:after="0" w:line="285" w:lineRule="atLeast"/>
+        <w:rPr>
+          <w:rFonts w:ascii="Consolas" w:eastAsia="Times New Roman" w:hAnsi="Consolas" w:cs="Times New Roman"/>
+          <w:color w:val="ABB2BF"/>
+          <w:sz w:val="21"/>
+          <w:szCs w:val="21"/>
+        </w:rPr>
+      </w:pPr>
+      <w:proofErr w:type="spellStart"/>
+      <w:proofErr w:type="gramStart"/>
+      <w:r>
+        <w:rPr>
+          <w:rFonts w:ascii="Consolas" w:eastAsia="Times New Roman" w:hAnsi="Consolas" w:cs="Times New Roman"/>
+          <w:color w:val="C678DD"/>
+          <w:sz w:val="21"/>
+          <w:szCs w:val="21"/>
+        </w:rPr>
+        <w:t>const</w:t>
+      </w:r>
+      <w:proofErr w:type="spellEnd"/>
+      <w:proofErr w:type="gramEnd"/>
+      <w:r>
+        <w:rPr>
+          <w:rFonts w:ascii="Consolas" w:eastAsia="Times New Roman" w:hAnsi="Consolas" w:cs="Times New Roman"/>
+          <w:color w:val="ABB2BF"/>
+          <w:sz w:val="21"/>
+          <w:szCs w:val="21"/>
+        </w:rPr>
+        <w:t xml:space="preserve"> </w:t>
+      </w:r>
+      <w:r>
+        <w:rPr>
+          <w:rFonts w:ascii="Consolas" w:eastAsia="Times New Roman" w:hAnsi="Consolas" w:cs="Times New Roman"/>
+          <w:color w:val="61AFEF"/>
+          <w:sz w:val="21"/>
+          <w:szCs w:val="21"/>
+        </w:rPr>
+        <w:t>three</w:t>
+      </w:r>
+      <w:r>
+        <w:rPr>
+          <w:rFonts w:ascii="Consolas" w:eastAsia="Times New Roman" w:hAnsi="Consolas" w:cs="Times New Roman"/>
+          <w:color w:val="ABB2BF"/>
+          <w:sz w:val="21"/>
+          <w:szCs w:val="21"/>
+        </w:rPr>
+        <w:t xml:space="preserve"> </w:t>
+      </w:r>
+      <w:r>
+        <w:rPr>
+          <w:rFonts w:ascii="Consolas" w:eastAsia="Times New Roman" w:hAnsi="Consolas" w:cs="Times New Roman"/>
+          <w:color w:val="56B6C2"/>
+          <w:sz w:val="21"/>
+          <w:szCs w:val="21"/>
+        </w:rPr>
+        <w:t>=</w:t>
+      </w:r>
+      <w:r>
+        <w:rPr>
+          <w:rFonts w:ascii="Consolas" w:eastAsia="Times New Roman" w:hAnsi="Consolas" w:cs="Times New Roman"/>
+          <w:color w:val="ABB2BF"/>
+          <w:sz w:val="21"/>
+          <w:szCs w:val="21"/>
+        </w:rPr>
+        <w:t xml:space="preserve"> (</w:t>
+      </w:r>
+      <w:proofErr w:type="spellStart"/>
+      <w:r>
+        <w:rPr>
+          <w:rFonts w:ascii="Consolas" w:eastAsia="Times New Roman" w:hAnsi="Consolas" w:cs="Times New Roman"/>
+          <w:color w:val="E06C75"/>
+          <w:sz w:val="21"/>
+          <w:szCs w:val="21"/>
+        </w:rPr>
+        <w:t>req</w:t>
+      </w:r>
+      <w:proofErr w:type="spellEnd"/>
+      <w:r>
+        <w:rPr>
+          <w:rFonts w:ascii="Consolas" w:eastAsia="Times New Roman" w:hAnsi="Consolas" w:cs="Times New Roman"/>
+          <w:color w:val="ABB2BF"/>
+          <w:sz w:val="21"/>
+          <w:szCs w:val="21"/>
+        </w:rPr>
+        <w:t xml:space="preserve">, </w:t>
+      </w:r>
+      <w:r>
+        <w:rPr>
+          <w:rFonts w:ascii="Consolas" w:eastAsia="Times New Roman" w:hAnsi="Consolas" w:cs="Times New Roman"/>
+          <w:color w:val="E06C75"/>
+          <w:sz w:val="21"/>
+          <w:szCs w:val="21"/>
+        </w:rPr>
+        <w:t>res</w:t>
+      </w:r>
+      <w:r>
+        <w:rPr>
+          <w:rFonts w:ascii="Consolas" w:eastAsia="Times New Roman" w:hAnsi="Consolas" w:cs="Times New Roman"/>
+          <w:color w:val="ABB2BF"/>
+          <w:sz w:val="21"/>
+          <w:szCs w:val="21"/>
+        </w:rPr>
+        <w:t xml:space="preserve">) </w:t>
+      </w:r>
+      <w:r>
+        <w:rPr>
+          <w:rFonts w:ascii="Consolas" w:eastAsia="Times New Roman" w:hAnsi="Consolas" w:cs="Times New Roman"/>
+          <w:color w:val="C678DD"/>
+          <w:sz w:val="21"/>
+          <w:szCs w:val="21"/>
+        </w:rPr>
+        <w:t>=&gt;</w:t>
+      </w:r>
+      <w:r>
+        <w:rPr>
+          <w:rFonts w:ascii="Consolas" w:eastAsia="Times New Roman" w:hAnsi="Consolas" w:cs="Times New Roman"/>
+          <w:color w:val="ABB2BF"/>
+          <w:sz w:val="21"/>
+          <w:szCs w:val="21"/>
+        </w:rPr>
+        <w:t xml:space="preserve"> {</w:t>
+      </w:r>
+    </w:p>
+    <w:p>
+      <w:pPr>
+        <w:shd w:val="clear" w:color="auto" w:fill="23272E"/>
+        <w:spacing w:after="0" w:line="285" w:lineRule="atLeast"/>
+        <w:rPr>
+          <w:rFonts w:ascii="Consolas" w:eastAsia="Times New Roman" w:hAnsi="Consolas" w:cs="Times New Roman"/>
+          <w:color w:val="ABB2BF"/>
+          <w:sz w:val="21"/>
+          <w:szCs w:val="21"/>
+        </w:rPr>
+      </w:pPr>
+      <w:r>
+        <w:rPr>
+          <w:rFonts w:ascii="Consolas" w:eastAsia="Times New Roman" w:hAnsi="Consolas" w:cs="Times New Roman"/>
+          <w:color w:val="ABB2BF"/>
+          <w:sz w:val="21"/>
+          <w:szCs w:val="21"/>
+        </w:rPr>
+        <w:t xml:space="preserve">  </w:t>
+      </w:r>
+      <w:proofErr w:type="gramStart"/>
+      <w:r>
+        <w:rPr>
+          <w:rFonts w:ascii="Consolas" w:eastAsia="Times New Roman" w:hAnsi="Consolas" w:cs="Times New Roman"/>
+          <w:color w:val="E5C07B"/>
+          <w:sz w:val="21"/>
+          <w:szCs w:val="21"/>
+        </w:rPr>
+        <w:t>console</w:t>
+      </w:r>
+      <w:r>
+        <w:rPr>
+          <w:rFonts w:ascii="Consolas" w:eastAsia="Times New Roman" w:hAnsi="Consolas" w:cs="Times New Roman"/>
+          <w:color w:val="ABB2BF"/>
+          <w:sz w:val="21"/>
+          <w:szCs w:val="21"/>
+        </w:rPr>
+        <w:t>.</w:t>
+      </w:r>
+      <w:r>
+        <w:rPr>
+          <w:rFonts w:ascii="Consolas" w:eastAsia="Times New Roman" w:hAnsi="Consolas" w:cs="Times New Roman"/>
+          <w:color w:val="61AFEF"/>
+          <w:sz w:val="21"/>
+          <w:szCs w:val="21"/>
+        </w:rPr>
+        <w:t>log</w:t>
+      </w:r>
+      <w:r>
+        <w:rPr>
+          <w:rFonts w:ascii="Consolas" w:eastAsia="Times New Roman" w:hAnsi="Consolas" w:cs="Times New Roman"/>
+          <w:color w:val="ABB2BF"/>
+          <w:sz w:val="21"/>
+          <w:szCs w:val="21"/>
+        </w:rPr>
+        <w:t>(</w:t>
+      </w:r>
+      <w:proofErr w:type="gramEnd"/>
+      <w:r>
+        <w:rPr>
+          <w:rFonts w:ascii="Consolas" w:eastAsia="Times New Roman" w:hAnsi="Consolas" w:cs="Times New Roman"/>
+          <w:color w:val="98C379"/>
+          <w:sz w:val="21"/>
+          <w:szCs w:val="21"/>
+        </w:rPr>
+        <w:t>"three"</w:t>
+      </w:r>
+      <w:r>
+        <w:rPr>
+          <w:rFonts w:ascii="Consolas" w:eastAsia="Times New Roman" w:hAnsi="Consolas" w:cs="Times New Roman"/>
+          <w:color w:val="ABB2BF"/>
+          <w:sz w:val="21"/>
+          <w:szCs w:val="21"/>
+        </w:rPr>
+        <w:t>);</w:t>
+      </w:r>
+    </w:p>
+    <w:p>
+      <w:pPr>
+        <w:shd w:val="clear" w:color="auto" w:fill="23272E"/>
+        <w:spacing w:after="0" w:line="285" w:lineRule="atLeast"/>
+        <w:rPr>
+          <w:rFonts w:ascii="Consolas" w:eastAsia="Times New Roman" w:hAnsi="Consolas" w:cs="Times New Roman"/>
+          <w:color w:val="ABB2BF"/>
+          <w:sz w:val="21"/>
+          <w:szCs w:val="21"/>
+        </w:rPr>
+      </w:pPr>
+      <w:r>
+        <w:rPr>
+          <w:rFonts w:ascii="Consolas" w:eastAsia="Times New Roman" w:hAnsi="Consolas" w:cs="Times New Roman"/>
+          <w:color w:val="ABB2BF"/>
+          <w:sz w:val="21"/>
+          <w:szCs w:val="21"/>
+        </w:rPr>
+        <w:t xml:space="preserve">  </w:t>
+      </w:r>
+      <w:proofErr w:type="spellStart"/>
+      <w:proofErr w:type="gramStart"/>
+      <w:r>
+        <w:rPr>
+          <w:rFonts w:ascii="Consolas" w:eastAsia="Times New Roman" w:hAnsi="Consolas" w:cs="Times New Roman"/>
+          <w:color w:val="E06C75"/>
+          <w:sz w:val="21"/>
+          <w:szCs w:val="21"/>
+        </w:rPr>
+        <w:t>res</w:t>
+      </w:r>
+      <w:r>
+        <w:rPr>
+          <w:rFonts w:ascii="Consolas" w:eastAsia="Times New Roman" w:hAnsi="Consolas" w:cs="Times New Roman"/>
+          <w:color w:val="ABB2BF"/>
+          <w:sz w:val="21"/>
+          <w:szCs w:val="21"/>
+        </w:rPr>
+        <w:t>.</w:t>
+      </w:r>
+      <w:r>
+        <w:rPr>
+          <w:rFonts w:ascii="Consolas" w:eastAsia="Times New Roman" w:hAnsi="Consolas" w:cs="Times New Roman"/>
+          <w:color w:val="61AFEF"/>
+          <w:sz w:val="21"/>
+          <w:szCs w:val="21"/>
+        </w:rPr>
+        <w:t>send</w:t>
+      </w:r>
+      <w:proofErr w:type="spellEnd"/>
+      <w:r>
+        <w:rPr>
+          <w:rFonts w:ascii="Consolas" w:eastAsia="Times New Roman" w:hAnsi="Consolas" w:cs="Times New Roman"/>
+          <w:color w:val="ABB2BF"/>
+          <w:sz w:val="21"/>
+          <w:szCs w:val="21"/>
+        </w:rPr>
+        <w:t>(</w:t>
+      </w:r>
+      <w:proofErr w:type="gramEnd"/>
+      <w:r>
+        <w:rPr>
+          <w:rFonts w:ascii="Consolas" w:eastAsia="Times New Roman" w:hAnsi="Consolas" w:cs="Times New Roman"/>
+          <w:color w:val="98C379"/>
+          <w:sz w:val="21"/>
+          <w:szCs w:val="21"/>
+        </w:rPr>
+        <w:t>"done with all three routers"</w:t>
+      </w:r>
+      <w:r>
+        <w:rPr>
+          <w:rFonts w:ascii="Consolas" w:eastAsia="Times New Roman" w:hAnsi="Consolas" w:cs="Times New Roman"/>
+          <w:color w:val="ABB2BF"/>
+          <w:sz w:val="21"/>
+          <w:szCs w:val="21"/>
+        </w:rPr>
+        <w:t>);</w:t>
+      </w:r>
+    </w:p>
+    <w:p>
+      <w:pPr>
+        <w:shd w:val="clear" w:color="auto" w:fill="23272E"/>
+        <w:spacing w:after="0" w:line="285" w:lineRule="atLeast"/>
+        <w:rPr>
+          <w:rFonts w:ascii="Consolas" w:eastAsia="Times New Roman" w:hAnsi="Consolas" w:cs="Times New Roman"/>
+          <w:color w:val="ABB2BF"/>
+          <w:sz w:val="21"/>
+          <w:szCs w:val="21"/>
+        </w:rPr>
+      </w:pPr>
+      <w:r>
+        <w:rPr>
+          <w:rFonts w:ascii="Consolas" w:eastAsia="Times New Roman" w:hAnsi="Consolas" w:cs="Times New Roman"/>
+          <w:color w:val="ABB2BF"/>
+          <w:sz w:val="21"/>
+          <w:szCs w:val="21"/>
+        </w:rPr>
+        <w:t>};</w:t>
+      </w:r>
+    </w:p>
+    <w:p>
+      <w:pPr>
+        <w:shd w:val="clear" w:color="auto" w:fill="23272E"/>
+        <w:spacing w:after="0" w:line="285" w:lineRule="atLeast"/>
+        <w:rPr>
+          <w:rFonts w:ascii="Consolas" w:eastAsia="Times New Roman" w:hAnsi="Consolas" w:cs="Times New Roman"/>
+          <w:color w:val="ABB2BF"/>
+          <w:sz w:val="21"/>
+          <w:szCs w:val="21"/>
+        </w:rPr>
+      </w:pPr>
+    </w:p>
+    <w:p>
+      <w:pPr>
+        <w:shd w:val="clear" w:color="auto" w:fill="23272E"/>
+        <w:spacing w:after="0" w:line="285" w:lineRule="atLeast"/>
+        <w:rPr>
+          <w:rFonts w:ascii="Consolas" w:eastAsia="Times New Roman" w:hAnsi="Consolas" w:cs="Times New Roman"/>
+          <w:color w:val="ABB2BF"/>
+          <w:sz w:val="21"/>
+          <w:szCs w:val="21"/>
+        </w:rPr>
+      </w:pPr>
+      <w:proofErr w:type="spellStart"/>
+      <w:proofErr w:type="gramStart"/>
+      <w:r>
+        <w:rPr>
+          <w:rFonts w:ascii="Consolas" w:eastAsia="Times New Roman" w:hAnsi="Consolas" w:cs="Times New Roman"/>
+          <w:color w:val="E5C07B"/>
+          <w:sz w:val="21"/>
+          <w:szCs w:val="21"/>
+        </w:rPr>
+        <w:t>app</w:t>
+      </w:r>
+      <w:r>
+        <w:rPr>
+          <w:rFonts w:ascii="Consolas" w:eastAsia="Times New Roman" w:hAnsi="Consolas" w:cs="Times New Roman"/>
+          <w:color w:val="ABB2BF"/>
+          <w:sz w:val="21"/>
+          <w:szCs w:val="21"/>
+        </w:rPr>
+        <w:t>.</w:t>
+      </w:r>
+      <w:r>
+        <w:rPr>
+          <w:rFonts w:ascii="Consolas" w:eastAsia="Times New Roman" w:hAnsi="Consolas" w:cs="Times New Roman"/>
+          <w:color w:val="61AFEF"/>
+          <w:sz w:val="21"/>
+          <w:szCs w:val="21"/>
+        </w:rPr>
+        <w:t>get</w:t>
+      </w:r>
+      <w:proofErr w:type="spellEnd"/>
+      <w:r>
+        <w:rPr>
+          <w:rFonts w:ascii="Consolas" w:eastAsia="Times New Roman" w:hAnsi="Consolas" w:cs="Times New Roman"/>
+          <w:color w:val="ABB2BF"/>
+          <w:sz w:val="21"/>
+          <w:szCs w:val="21"/>
+        </w:rPr>
+        <w:t>(</w:t>
+      </w:r>
+      <w:proofErr w:type="gramEnd"/>
+      <w:r>
+        <w:rPr>
+          <w:rFonts w:ascii="Consolas" w:eastAsia="Times New Roman" w:hAnsi="Consolas" w:cs="Times New Roman"/>
+          <w:color w:val="98C379"/>
+          <w:sz w:val="21"/>
+          <w:szCs w:val="21"/>
+        </w:rPr>
+        <w:t>"/hello(.html)?"</w:t>
+      </w:r>
+      <w:r>
+        <w:rPr>
+          <w:rFonts w:ascii="Consolas" w:eastAsia="Times New Roman" w:hAnsi="Consolas" w:cs="Times New Roman"/>
+          <w:color w:val="ABB2BF"/>
+          <w:sz w:val="21"/>
+          <w:szCs w:val="21"/>
+        </w:rPr>
+        <w:t>, [</w:t>
+      </w:r>
+      <w:r>
+        <w:rPr>
+          <w:rFonts w:ascii="Consolas" w:eastAsia="Times New Roman" w:hAnsi="Consolas" w:cs="Times New Roman"/>
+          <w:color w:val="61AFEF"/>
+          <w:sz w:val="21"/>
+          <w:szCs w:val="21"/>
+        </w:rPr>
+        <w:t>one</w:t>
+      </w:r>
+      <w:r>
+        <w:rPr>
+          <w:rFonts w:ascii="Consolas" w:eastAsia="Times New Roman" w:hAnsi="Consolas" w:cs="Times New Roman"/>
+          <w:color w:val="ABB2BF"/>
+          <w:sz w:val="21"/>
+          <w:szCs w:val="21"/>
+        </w:rPr>
+        <w:t xml:space="preserve">, </w:t>
+      </w:r>
+      <w:r>
+        <w:rPr>
+          <w:rFonts w:ascii="Consolas" w:eastAsia="Times New Roman" w:hAnsi="Consolas" w:cs="Times New Roman"/>
+          <w:color w:val="61AFEF"/>
+          <w:sz w:val="21"/>
+          <w:szCs w:val="21"/>
+        </w:rPr>
+        <w:t>two</w:t>
+      </w:r>
+      <w:r>
+        <w:rPr>
+          <w:rFonts w:ascii="Consolas" w:eastAsia="Times New Roman" w:hAnsi="Consolas" w:cs="Times New Roman"/>
+          <w:color w:val="ABB2BF"/>
+          <w:sz w:val="21"/>
+          <w:szCs w:val="21"/>
+        </w:rPr>
+        <w:t xml:space="preserve">, </w:t>
+      </w:r>
+      <w:r>
+        <w:rPr>
+          <w:rFonts w:ascii="Consolas" w:eastAsia="Times New Roman" w:hAnsi="Consolas" w:cs="Times New Roman"/>
+          <w:color w:val="61AFEF"/>
+          <w:sz w:val="21"/>
+          <w:szCs w:val="21"/>
+        </w:rPr>
+        <w:t>three</w:t>
+      </w:r>
+      <w:r>
+        <w:rPr>
+          <w:rFonts w:ascii="Consolas" w:eastAsia="Times New Roman" w:hAnsi="Consolas" w:cs="Times New Roman"/>
+          <w:color w:val="ABB2BF"/>
+          <w:sz w:val="21"/>
+          <w:szCs w:val="21"/>
+        </w:rPr>
+        <w:t>]);</w:t>
+      </w:r>
+    </w:p>
+    <w:p>
+      <w:pPr>
+        <w:rPr>
+          <w:sz w:val="32"/>
+          <w:szCs w:val="32"/>
+        </w:rPr>
+      </w:pPr>
+      <w:r>
+        <w:rPr>
+          <w:sz w:val="32"/>
+          <w:szCs w:val="32"/>
+        </w:rPr>
+        <w:br w:type="page"/>
+      </w:r>
+    </w:p>
+    <w:p>
+      <w:pPr>
+        <w:pStyle w:val="ListParagraph"/>
+        <w:spacing w:before="240"/>
+        <w:jc w:val="center"/>
+        <w:rPr>
+          <w:b/>
+          <w:sz w:val="32"/>
+          <w:szCs w:val="32"/>
+        </w:rPr>
+      </w:pPr>
+      <w:r>
+        <w:rPr>
+          <w:b/>
+          <w:sz w:val="32"/>
+          <w:szCs w:val="32"/>
+        </w:rPr>
+        <w:lastRenderedPageBreak/>
+        <w:t>DAY 6 Error Handler</w:t>
+      </w:r>
+    </w:p>
+    <w:p>
+      <w:pPr>
+        <w:pStyle w:val="ListParagraph"/>
+        <w:numPr>
+          <w:ilvl w:val="0"/>
+          <w:numId w:val="9"/>
+        </w:numPr>
+        <w:spacing w:before="240"/>
+        <w:rPr>
+          <w:sz w:val="32"/>
+          <w:szCs w:val="32"/>
+        </w:rPr>
+      </w:pPr>
+      <w:r>
+        <w:rPr>
+          <w:sz w:val="32"/>
+          <w:szCs w:val="32"/>
+        </w:rPr>
+        <w:t>Creating error handler custom middleware</w:t>
+      </w:r>
+    </w:p>
+    <w:p>
+      <w:pPr>
+        <w:pStyle w:val="ListParagraph"/>
+        <w:numPr>
+          <w:ilvl w:val="0"/>
+          <w:numId w:val="9"/>
+        </w:numPr>
+        <w:spacing w:before="240"/>
+        <w:rPr>
+          <w:sz w:val="32"/>
+          <w:szCs w:val="32"/>
+        </w:rPr>
+      </w:pPr>
+      <w:proofErr w:type="spellStart"/>
+      <w:r>
+        <w:rPr>
+          <w:sz w:val="32"/>
+          <w:szCs w:val="32"/>
+        </w:rPr>
+        <w:t>App.use</w:t>
+      </w:r>
+      <w:proofErr w:type="spellEnd"/>
+      <w:r>
+        <w:rPr>
+          <w:sz w:val="32"/>
+          <w:szCs w:val="32"/>
+        </w:rPr>
+        <w:t xml:space="preserve">() vs </w:t>
+      </w:r>
+      <w:proofErr w:type="spellStart"/>
+      <w:r>
+        <w:rPr>
+          <w:sz w:val="32"/>
+          <w:szCs w:val="32"/>
+        </w:rPr>
+        <w:t>app.all</w:t>
+      </w:r>
+      <w:proofErr w:type="spellEnd"/>
+      <w:r>
+        <w:rPr>
+          <w:sz w:val="32"/>
+          <w:szCs w:val="32"/>
+        </w:rPr>
+        <w:t>()</w:t>
+      </w:r>
+    </w:p>
+    <w:p>
+      <w:pPr>
+        <w:pStyle w:val="ListParagraph"/>
+        <w:numPr>
+          <w:ilvl w:val="0"/>
+          <w:numId w:val="9"/>
+        </w:numPr>
+        <w:spacing w:before="240"/>
+        <w:rPr>
+          <w:sz w:val="32"/>
+          <w:szCs w:val="32"/>
+        </w:rPr>
+      </w:pPr>
+      <w:proofErr w:type="spellStart"/>
+      <w:proofErr w:type="gramStart"/>
+      <w:r>
+        <w:rPr>
+          <w:b/>
+          <w:sz w:val="32"/>
+          <w:szCs w:val="32"/>
+        </w:rPr>
+        <w:t>app.all</w:t>
+      </w:r>
+      <w:proofErr w:type="spellEnd"/>
+      <w:proofErr w:type="gramEnd"/>
+      <w:r>
+        <w:rPr>
+          <w:sz w:val="32"/>
+          <w:szCs w:val="32"/>
+        </w:rPr>
+        <w:t xml:space="preserve"> w</w:t>
+      </w:r>
+      <w:r>
+        <w:rPr>
+          <w:sz w:val="32"/>
+          <w:szCs w:val="32"/>
+        </w:rPr>
+        <w:t xml:space="preserve">ill attach to the app’s implicit router. </w:t>
+      </w:r>
+      <w:proofErr w:type="spellStart"/>
+      <w:proofErr w:type="gramStart"/>
+      <w:r>
+        <w:rPr>
+          <w:b/>
+          <w:sz w:val="32"/>
+          <w:szCs w:val="32"/>
+        </w:rPr>
+        <w:t>app.all</w:t>
+      </w:r>
+      <w:proofErr w:type="spellEnd"/>
+      <w:proofErr w:type="gramEnd"/>
+      <w:r>
+        <w:rPr>
+          <w:sz w:val="32"/>
+          <w:szCs w:val="32"/>
+        </w:rPr>
+        <w:t xml:space="preserve"> attaches a particular piece of middleware to </w:t>
+      </w:r>
+      <w:r>
+        <w:rPr>
+          <w:b/>
+          <w:sz w:val="32"/>
+          <w:szCs w:val="32"/>
+        </w:rPr>
+        <w:t>all HTTP methods</w:t>
+      </w:r>
+      <w:r>
+        <w:rPr>
+          <w:sz w:val="32"/>
+          <w:szCs w:val="32"/>
+        </w:rPr>
+        <w:t xml:space="preserve">, and if attached in the main </w:t>
+      </w:r>
+      <w:proofErr w:type="spellStart"/>
+      <w:r>
+        <w:rPr>
+          <w:sz w:val="32"/>
+          <w:szCs w:val="32"/>
+        </w:rPr>
+        <w:t>config</w:t>
+      </w:r>
+      <w:proofErr w:type="spellEnd"/>
+      <w:r>
+        <w:rPr>
+          <w:sz w:val="32"/>
+          <w:szCs w:val="32"/>
+        </w:rPr>
+        <w:t xml:space="preserve"> file will globally apply the middleware to all requests made to your app. Like </w:t>
+      </w:r>
+      <w:proofErr w:type="spellStart"/>
+      <w:r>
+        <w:rPr>
+          <w:b/>
+          <w:sz w:val="32"/>
+          <w:szCs w:val="32"/>
+        </w:rPr>
+        <w:t>app.use</w:t>
+      </w:r>
+      <w:proofErr w:type="spellEnd"/>
+      <w:r>
+        <w:rPr>
+          <w:sz w:val="32"/>
+          <w:szCs w:val="32"/>
+        </w:rPr>
+        <w:t>, it is also possible to specify a path for which the middleware should be applied.</w:t>
+      </w:r>
+    </w:p>
+    <w:p>
+      <w:pPr>
+        <w:pStyle w:val="ListParagraph"/>
+        <w:numPr>
+          <w:ilvl w:val="0"/>
+          <w:numId w:val="9"/>
+        </w:numPr>
+        <w:spacing w:before="240"/>
+        <w:rPr>
+          <w:sz w:val="32"/>
+          <w:szCs w:val="32"/>
+        </w:rPr>
+      </w:pPr>
+      <w:proofErr w:type="spellStart"/>
+      <w:proofErr w:type="gramStart"/>
+      <w:r>
+        <w:rPr>
+          <w:b/>
+          <w:sz w:val="32"/>
+          <w:szCs w:val="32"/>
+        </w:rPr>
+        <w:t>app.all</w:t>
+      </w:r>
+      <w:proofErr w:type="spellEnd"/>
+      <w:proofErr w:type="gramEnd"/>
+      <w:r>
+        <w:rPr>
+          <w:sz w:val="32"/>
+          <w:szCs w:val="32"/>
+        </w:rPr>
+        <w:t xml:space="preserve"> also accepts a re</w:t>
       </w:r>
       <w:bookmarkStart w:id="0" w:name="_GoBack"/>
       <w:bookmarkEnd w:id="0"/>
@@ -3548,27 +5950,27 @@
           <w:sz w:val="32"/>
           <w:szCs w:val="32"/>
         </w:rPr>
-        <w:t>.</w:t>
-      </w:r>
-    </w:p>
-    <w:p>
-      <w:pPr>
-        <w:spacing w:before="240"/>
-        <w:rPr>
-          <w:sz w:val="32"/>
-          <w:szCs w:val="32"/>
-        </w:rPr>
-      </w:pPr>
-    </w:p>
-    <w:p>
-      <w:pPr>
-        <w:spacing w:before="240"/>
-        <w:rPr>
-          <w:b/>
-          <w:sz w:val="32"/>
-          <w:szCs w:val="32"/>
-        </w:rPr>
-      </w:pPr>
+        <w:t xml:space="preserve">gex as its path parameter. </w:t>
+      </w:r>
+      <w:proofErr w:type="spellStart"/>
+      <w:proofErr w:type="gramStart"/>
+      <w:r>
+        <w:rPr>
+          <w:b/>
+          <w:sz w:val="32"/>
+          <w:szCs w:val="32"/>
+        </w:rPr>
+        <w:t>app.use</w:t>
+      </w:r>
+      <w:proofErr w:type="spellEnd"/>
+      <w:proofErr w:type="gramEnd"/>
+      <w:r>
+        <w:rPr>
+          <w:sz w:val="32"/>
+          <w:szCs w:val="32"/>
+        </w:rPr>
+        <w:t xml:space="preserve"> does not accept a regex, but will automatically match all routes that extend the base route.</w:t>
+      </w:r>
     </w:p>
     <w:sectPr>
       <w:pgSz w:w="12240" w:h="15840"/>
@@ -3809,6 +6211,119 @@
     </w:lvl>
   </w:abstractNum>
   <w:abstractNum w:abstractNumId="2" w15:restartNumberingAfterBreak="0">
+    <w:nsid w:val="12E057FC"/>
+    <w:multiLevelType w:val="hybridMultilevel"/>
+    <w:tmpl w:val="C2CCC6D8"/>
+    <w:lvl w:ilvl="0" w:tplc="04090001">
+      <w:start w:val="1"/>
+      <w:numFmt w:val="bullet"/>
+      <w:lvlText w:val=""/>
+      <w:lvlJc w:val="left"/>
+      <w:pPr>
+        <w:ind w:left="720" w:hanging="360"/>
+      </w:pPr>
+      <w:rPr>
+        <w:rFonts w:ascii="Symbol" w:hAnsi="Symbol" w:hint="default"/>
+      </w:rPr>
+    </w:lvl>
+    <w:lvl w:ilvl="1" w:tplc="04090003" w:tentative="1">
+      <w:start w:val="1"/>
+      <w:numFmt w:val="bullet"/>
+      <w:lvlText w:val="o"/>
+      <w:lvlJc w:val="left"/>
+      <w:pPr>
+        <w:ind w:left="1440" w:hanging="360"/>
+      </w:pPr>
+      <w:rPr>
+        <w:rFonts w:ascii="Courier New" w:hAnsi="Courier New" w:cs="Courier New" w:hint="default"/>
+      </w:rPr>
+    </w:lvl>
+    <w:lvl w:ilvl="2" w:tplc="04090005" w:tentative="1">
+      <w:start w:val="1"/>
+      <w:numFmt w:val="bullet"/>
+      <w:lvlText w:val=""/>
+      <w:lvlJc w:val="left"/>
+      <w:pPr>
+        <w:ind w:left="2160" w:hanging="360"/>
+      </w:pPr>
+      <w:rPr>
+        <w:rFonts w:ascii="Wingdings" w:hAnsi="Wingdings" w:hint="default"/>
+      </w:rPr>
+    </w:lvl>
+    <w:lvl w:ilvl="3" w:tplc="04090001" w:tentative="1">
+      <w:start w:val="1"/>
+      <w:numFmt w:val="bullet"/>
+      <w:lvlText w:val=""/>
+      <w:lvlJc w:val="left"/>
+      <w:pPr>
+        <w:ind w:left="2880" w:hanging="360"/>
+      </w:pPr>
+      <w:rPr>
+        <w:rFonts w:ascii="Symbol" w:hAnsi="Symbol" w:hint="default"/>
+      </w:rPr>
+    </w:lvl>
+    <w:lvl w:ilvl="4" w:tplc="04090003" w:tentative="1">
+      <w:start w:val="1"/>
+      <w:numFmt w:val="bullet"/>
+      <w:lvlText w:val="o"/>
+      <w:lvlJc w:val="left"/>
+      <w:pPr>
+        <w:ind w:left="3600" w:hanging="360"/>
+      </w:pPr>
+      <w:rPr>
+        <w:rFonts w:ascii="Courier New" w:hAnsi="Courier New" w:cs="Courier New" w:hint="default"/>
+      </w:rPr>
+    </w:lvl>
+    <w:lvl w:ilvl="5" w:tplc="04090005" w:tentative="1">
+      <w:start w:val="1"/>
+      <w:numFmt w:val="bullet"/>
+      <w:lvlText w:val=""/>
+      <w:lvlJc w:val="left"/>
+      <w:pPr>
+        <w:ind w:left="4320" w:hanging="360"/>
+      </w:pPr>
+      <w:rPr>
+        <w:rFonts w:ascii="Wingdings" w:hAnsi="Wingdings" w:hint="default"/>
+      </w:rPr>
+    </w:lvl>
+    <w:lvl w:ilvl="6" w:tplc="04090001" w:tentative="1">
+      <w:start w:val="1"/>
+      <w:numFmt w:val="bullet"/>
+      <w:lvlText w:val=""/>
+      <w:lvlJc w:val="left"/>
+      <w:pPr>
+        <w:ind w:left="5040" w:hanging="360"/>
+      </w:pPr>
+      <w:rPr>
+        <w:rFonts w:ascii="Symbol" w:hAnsi="Symbol" w:hint="default"/>
+      </w:rPr>
+    </w:lvl>
+    <w:lvl w:ilvl="7" w:tplc="04090003" w:tentative="1">
+      <w:start w:val="1"/>
+      <w:numFmt w:val="bullet"/>
+      <w:lvlText w:val="o"/>
+      <w:lvlJc w:val="left"/>
+      <w:pPr>
+        <w:ind w:left="5760" w:hanging="360"/>
+      </w:pPr>
+      <w:rPr>
+        <w:rFonts w:ascii="Courier New" w:hAnsi="Courier New" w:cs="Courier New" w:hint="default"/>
+      </w:rPr>
+    </w:lvl>
+    <w:lvl w:ilvl="8" w:tplc="04090005" w:tentative="1">
+      <w:start w:val="1"/>
+      <w:numFmt w:val="bullet"/>
+      <w:lvlText w:val=""/>
+      <w:lvlJc w:val="left"/>
+      <w:pPr>
+        <w:ind w:left="6480" w:hanging="360"/>
+      </w:pPr>
+      <w:rPr>
+        <w:rFonts w:ascii="Wingdings" w:hAnsi="Wingdings" w:hint="default"/>
+      </w:rPr>
+    </w:lvl>
+  </w:abstractNum>
+  <w:abstractNum w:abstractNumId="3" w15:restartNumberingAfterBreak="0">
     <w:nsid w:val="1C3429AC"/>
     <w:multiLevelType w:val="hybridMultilevel"/>
     <w:tmpl w:val="E89C2C08"/>
@@ -3921,10 +6436,10 @@
       </w:rPr>
     </w:lvl>
   </w:abstractNum>
-  <w:abstractNum w:abstractNumId="3" w15:restartNumberingAfterBreak="0">
+  <w:abstractNum w:abstractNumId="4" w15:restartNumberingAfterBreak="0">
     <w:nsid w:val="34C2401E"/>
     <w:multiLevelType w:val="hybridMultilevel"/>
-    <w:tmpl w:val="EA5A2CFC"/>
+    <w:tmpl w:val="588A02DC"/>
     <w:lvl w:ilvl="0" w:tplc="04090001">
       <w:start w:val="1"/>
       <w:numFmt w:val="bullet"/>
@@ -4034,7 +6549,7 @@
       </w:rPr>
     </w:lvl>
   </w:abstractNum>
-  <w:abstractNum w:abstractNumId="4" w15:restartNumberingAfterBreak="0">
+  <w:abstractNum w:abstractNumId="5" w15:restartNumberingAfterBreak="0">
     <w:nsid w:val="44FD65A2"/>
     <w:multiLevelType w:val="hybridMultilevel"/>
     <w:tmpl w:val="680C1858"/>
@@ -4147,7 +6662,7 @@
       </w:rPr>
     </w:lvl>
   </w:abstractNum>
-  <w:abstractNum w:abstractNumId="5" w15:restartNumberingAfterBreak="0">
+  <w:abstractNum w:abstractNumId="6" w15:restartNumberingAfterBreak="0">
     <w:nsid w:val="518D516D"/>
     <w:multiLevelType w:val="hybridMultilevel"/>
     <w:tmpl w:val="32320904"/>
@@ -4260,7 +6775,7 @@
       </w:rPr>
     </w:lvl>
   </w:abstractNum>
-  <w:abstractNum w:abstractNumId="6" w15:restartNumberingAfterBreak="0">
+  <w:abstractNum w:abstractNumId="7" w15:restartNumberingAfterBreak="0">
     <w:nsid w:val="6E6E4414"/>
     <w:multiLevelType w:val="hybridMultilevel"/>
     <w:tmpl w:val="1AB4BE40"/>
@@ -4373,7 +6888,7 @@
       </w:rPr>
     </w:lvl>
   </w:abstractNum>
-  <w:abstractNum w:abstractNumId="7" w15:restartNumberingAfterBreak="0">
+  <w:abstractNum w:abstractNumId="8" w15:restartNumberingAfterBreak="0">
     <w:nsid w:val="7F7E4965"/>
     <w:multiLevelType w:val="hybridMultilevel"/>
     <w:tmpl w:val="DF06A9E0"/>
@@ -4487,28 +7002,31 @@
     </w:lvl>
   </w:abstractNum>
   <w:num w:numId="1">
-    <w:abstractNumId w:val="4"/>
+    <w:abstractNumId w:val="5"/>
   </w:num>
   <w:num w:numId="2">
-    <w:abstractNumId w:val="2"/>
+    <w:abstractNumId w:val="3"/>
   </w:num>
   <w:num w:numId="3">
-    <w:abstractNumId w:val="5"/>
+    <w:abstractNumId w:val="6"/>
   </w:num>
   <w:num w:numId="4">
     <w:abstractNumId w:val="0"/>
   </w:num>
   <w:num w:numId="5">
-    <w:abstractNumId w:val="6"/>
+    <w:abstractNumId w:val="7"/>
   </w:num>
   <w:num w:numId="6">
-    <w:abstractNumId w:val="7"/>
+    <w:abstractNumId w:val="8"/>
   </w:num>
   <w:num w:numId="7">
     <w:abstractNumId w:val="1"/>
   </w:num>
   <w:num w:numId="8">
-    <w:abstractNumId w:val="3"/>
+    <w:abstractNumId w:val="4"/>
+  </w:num>
+  <w:num w:numId="9">
+    <w:abstractNumId w:val="2"/>
   </w:num>
 </w:numbering>
 </file>
@@ -5215,7 +7733,7 @@
 </file>
 
 <file path=customXml/itemProps1.xml><?xml version="1.0" encoding="utf-8"?>
-<ds:datastoreItem xmlns:ds="http://schemas.openxmlformats.org/officeDocument/2006/customXml" ds:itemID="{D6EDCCA6-31F7-4C8D-9CBE-378E9FCF0917}">
+<ds:datastoreItem xmlns:ds="http://schemas.openxmlformats.org/officeDocument/2006/customXml" ds:itemID="{1AF353CF-8FD5-4532-9010-E34AD29B1D58}">
   <ds:schemaRefs>
     <ds:schemaRef ds:uri="http://schemas.openxmlformats.org/officeDocument/2006/bibliography"/>
   </ds:schemaRefs>

</xml_diff>

<commit_message>
day 7 done. routing and MVC apis
</commit_message>
<xml_diff>
--- a/Document.docx
+++ b/Document.docx
@@ -5941,7 +5941,134 @@
           <w:sz w:val="32"/>
           <w:szCs w:val="32"/>
         </w:rPr>
-        <w:t xml:space="preserve"> also accepts a re</w:t>
+        <w:t xml:space="preserve"> also accepts a regex as its path parameter. </w:t>
+      </w:r>
+      <w:proofErr w:type="spellStart"/>
+      <w:proofErr w:type="gramStart"/>
+      <w:r>
+        <w:rPr>
+          <w:b/>
+          <w:sz w:val="32"/>
+          <w:szCs w:val="32"/>
+        </w:rPr>
+        <w:t>app.use</w:t>
+      </w:r>
+      <w:proofErr w:type="spellEnd"/>
+      <w:proofErr w:type="gramEnd"/>
+      <w:r>
+        <w:rPr>
+          <w:sz w:val="32"/>
+          <w:szCs w:val="32"/>
+        </w:rPr>
+        <w:t xml:space="preserve"> d</w:t>
+      </w:r>
+      <w:r>
+        <w:rPr>
+          <w:sz w:val="32"/>
+          <w:szCs w:val="32"/>
+        </w:rPr>
+        <w:t>id</w:t>
+      </w:r>
+      <w:r>
+        <w:rPr>
+          <w:sz w:val="32"/>
+          <w:szCs w:val="32"/>
+        </w:rPr>
+        <w:t xml:space="preserve"> not accept a regex</w:t>
+      </w:r>
+      <w:r>
+        <w:rPr>
+          <w:sz w:val="32"/>
+          <w:szCs w:val="32"/>
+        </w:rPr>
+        <w:t xml:space="preserve"> in previous versions,</w:t>
+      </w:r>
+      <w:r>
+        <w:rPr>
+          <w:sz w:val="32"/>
+          <w:szCs w:val="32"/>
+        </w:rPr>
+        <w:t>, but</w:t>
+      </w:r>
+      <w:r>
+        <w:rPr>
+          <w:sz w:val="32"/>
+          <w:szCs w:val="32"/>
+        </w:rPr>
+        <w:t xml:space="preserve"> now accepts regex</w:t>
+      </w:r>
+      <w:r>
+        <w:rPr>
+          <w:sz w:val="32"/>
+          <w:szCs w:val="32"/>
+        </w:rPr>
+        <w:t>.</w:t>
+      </w:r>
+    </w:p>
+    <w:p>
+      <w:pPr>
+        <w:rPr>
+          <w:sz w:val="32"/>
+          <w:szCs w:val="32"/>
+        </w:rPr>
+      </w:pPr>
+      <w:r>
+        <w:rPr>
+          <w:sz w:val="32"/>
+          <w:szCs w:val="32"/>
+        </w:rPr>
+        <w:br w:type="page"/>
+      </w:r>
+    </w:p>
+    <w:p>
+      <w:pPr>
+        <w:pStyle w:val="ListParagraph"/>
+        <w:spacing w:before="240"/>
+        <w:jc w:val="center"/>
+        <w:rPr>
+          <w:b/>
+          <w:sz w:val="32"/>
+          <w:szCs w:val="32"/>
+        </w:rPr>
+      </w:pPr>
+      <w:r>
+        <w:rPr>
+          <w:b/>
+          <w:sz w:val="32"/>
+          <w:szCs w:val="32"/>
+        </w:rPr>
+        <w:lastRenderedPageBreak/>
+        <w:t>DAY 7 ROUTING</w:t>
+      </w:r>
+    </w:p>
+    <w:p>
+      <w:pPr>
+        <w:pStyle w:val="ListParagraph"/>
+        <w:spacing w:before="240"/>
+        <w:jc w:val="both"/>
+        <w:rPr>
+          <w:b/>
+          <w:sz w:val="32"/>
+          <w:szCs w:val="32"/>
+        </w:rPr>
+      </w:pPr>
+    </w:p>
+    <w:p>
+      <w:pPr>
+        <w:pStyle w:val="ListParagraph"/>
+        <w:spacing w:before="240"/>
+        <w:jc w:val="center"/>
+        <w:rPr>
+          <w:sz w:val="32"/>
+          <w:szCs w:val="32"/>
+        </w:rPr>
+      </w:pPr>
+      <w:r>
+        <w:rPr>
+          <w:sz w:val="32"/>
+          <w:szCs w:val="32"/>
+        </w:rPr>
+        <w:t>Routing and MVC architecture</w:t>
       </w:r>
       <w:bookmarkStart w:id="0" w:name="_GoBack"/>
       <w:bookmarkEnd w:id="0"/>
@@ -5950,26 +6077,7 @@
           <w:sz w:val="32"/>
           <w:szCs w:val="32"/>
         </w:rPr>
-        <w:t xml:space="preserve">gex as its path parameter. </w:t>
-      </w:r>
-      <w:proofErr w:type="spellStart"/>
-      <w:proofErr w:type="gramStart"/>
-      <w:r>
-        <w:rPr>
-          <w:b/>
-          <w:sz w:val="32"/>
-          <w:szCs w:val="32"/>
-        </w:rPr>
-        <w:t>app.use</w:t>
-      </w:r>
-      <w:proofErr w:type="spellEnd"/>
-      <w:proofErr w:type="gramEnd"/>
-      <w:r>
-        <w:rPr>
-          <w:sz w:val="32"/>
-          <w:szCs w:val="32"/>
-        </w:rPr>
-        <w:t xml:space="preserve"> does not accept a regex, but will automatically match all routes that extend the base route.</w:t>
+        <w:t xml:space="preserve"> of REST API</w:t>
       </w:r>
     </w:p>
     <w:sectPr>
@@ -7733,7 +7841,7 @@
 </file>
 
 <file path=customXml/itemProps1.xml><?xml version="1.0" encoding="utf-8"?>
-<ds:datastoreItem xmlns:ds="http://schemas.openxmlformats.org/officeDocument/2006/customXml" ds:itemID="{1AF353CF-8FD5-4532-9010-E34AD29B1D58}">
+<ds:datastoreItem xmlns:ds="http://schemas.openxmlformats.org/officeDocument/2006/customXml" ds:itemID="{355187E0-FA44-4671-8FEE-9368C29486B1}">
   <ds:schemaRefs>
     <ds:schemaRef ds:uri="http://schemas.openxmlformats.org/officeDocument/2006/bibliography"/>
   </ds:schemaRefs>

</xml_diff>